<commit_message>
Fixed errors found by GL's
</commit_message>
<xml_diff>
--- a/en/review-guide/Reviewers' Guide Word documents/Narrative Guides/Narratives.docx
+++ b/en/review-guide/Reviewers' Guide Word documents/Narrative Guides/Narratives.docx
@@ -1,6 +1,6 @@
 
 <file path=word/document.xml><?xml version="1.0" encoding="utf-8"?>
-<w:document xmlns:wpc="http://schemas.microsoft.com/office/word/2010/wordprocessingCanvas" xmlns:cx="http://schemas.microsoft.com/office/drawing/2014/chartex" xmlns:cx1="http://schemas.microsoft.com/office/drawing/2015/9/8/chartex" xmlns:cx2="http://schemas.microsoft.com/office/drawing/2015/10/21/chartex" xmlns:cx3="http://schemas.microsoft.com/office/drawing/2016/5/9/chartex" xmlns:cx4="http://schemas.microsoft.com/office/drawing/2016/5/10/chartex" xmlns:cx5="http://schemas.microsoft.com/office/drawing/2016/5/11/chartex" xmlns:cx6="http://schemas.microsoft.com/office/drawing/2016/5/12/chartex" xmlns:cx7="http://schemas.microsoft.com/office/drawing/2016/5/13/chartex" xmlns:cx8="http://schemas.microsoft.com/office/drawing/2016/5/14/chartex" xmlns:mc="http://schemas.openxmlformats.org/markup-compatibility/2006" xmlns:aink="http://schemas.microsoft.com/office/drawing/2016/ink" xmlns:am3d="http://schemas.microsoft.com/office/drawing/2017/model3d" xmlns:o="urn:schemas-microsoft-com:office:office" xmlns:r="http://schemas.openxmlformats.org/officeDocument/2006/relationships" xmlns:m="http://schemas.openxmlformats.org/officeDocument/2006/math" xmlns:v="urn:schemas-microsoft-com:vml" xmlns:wp14="http://schemas.microsoft.com/office/word/2010/wordprocessingDrawing" xmlns:wp="http://schemas.openxmlformats.org/drawingml/2006/wordprocessingDrawing" xmlns:w10="urn:schemas-microsoft-com:office:word" xmlns:w="http://schemas.openxmlformats.org/wordprocessingml/2006/main" xmlns:w14="http://schemas.microsoft.com/office/word/2010/wordml" xmlns:w15="http://schemas.microsoft.com/office/word/2012/wordml" xmlns:w16cid="http://schemas.microsoft.com/office/word/2016/wordml/cid" xmlns:w16se="http://schemas.microsoft.com/office/word/2015/wordml/symex" xmlns:wpg="http://schemas.microsoft.com/office/word/2010/wordprocessingGroup" xmlns:wpi="http://schemas.microsoft.com/office/word/2010/wordprocessingInk" xmlns:wne="http://schemas.microsoft.com/office/word/2006/wordml" xmlns:wps="http://schemas.microsoft.com/office/word/2010/wordprocessingShape" mc:Ignorable="w14 w15 w16se w16cid wp14">
+<w:document xmlns:wpc="http://schemas.microsoft.com/office/word/2010/wordprocessingCanvas" xmlns:cx="http://schemas.microsoft.com/office/drawing/2014/chartex" xmlns:cx1="http://schemas.microsoft.com/office/drawing/2015/9/8/chartex" xmlns:cx2="http://schemas.microsoft.com/office/drawing/2015/10/21/chartex" xmlns:cx3="http://schemas.microsoft.com/office/drawing/2016/5/9/chartex" xmlns:cx4="http://schemas.microsoft.com/office/drawing/2016/5/10/chartex" xmlns:cx5="http://schemas.microsoft.com/office/drawing/2016/5/11/chartex" xmlns:cx6="http://schemas.microsoft.com/office/drawing/2016/5/12/chartex" xmlns:cx7="http://schemas.microsoft.com/office/drawing/2016/5/13/chartex" xmlns:cx8="http://schemas.microsoft.com/office/drawing/2016/5/14/chartex" xmlns:mc="http://schemas.openxmlformats.org/markup-compatibility/2006" xmlns:aink="http://schemas.microsoft.com/office/drawing/2016/ink" xmlns:am3d="http://schemas.microsoft.com/office/drawing/2017/model3d" xmlns:o="urn:schemas-microsoft-com:office:office" xmlns:r="http://schemas.openxmlformats.org/officeDocument/2006/relationships" xmlns:m="http://schemas.openxmlformats.org/officeDocument/2006/math" xmlns:v="urn:schemas-microsoft-com:vml" xmlns:wp14="http://schemas.microsoft.com/office/word/2010/wordprocessingDrawing" xmlns:wp="http://schemas.openxmlformats.org/drawingml/2006/wordprocessingDrawing" xmlns:w10="urn:schemas-microsoft-com:office:word" xmlns:w="http://schemas.openxmlformats.org/wordprocessingml/2006/main" xmlns:w14="http://schemas.microsoft.com/office/word/2010/wordml" xmlns:w15="http://schemas.microsoft.com/office/word/2012/wordml" xmlns:w16cex="http://schemas.microsoft.com/office/word/2018/wordml/cex" xmlns:w16cid="http://schemas.microsoft.com/office/word/2016/wordml/cid" xmlns:w16="http://schemas.microsoft.com/office/word/2018/wordml" xmlns:w16sdtdh="http://schemas.microsoft.com/office/word/2020/wordml/sdtdatahash" xmlns:w16se="http://schemas.microsoft.com/office/word/2015/wordml/symex" xmlns:wpg="http://schemas.microsoft.com/office/word/2010/wordprocessingGroup" xmlns:wpi="http://schemas.microsoft.com/office/word/2010/wordprocessingInk" xmlns:wne="http://schemas.microsoft.com/office/word/2006/wordml" xmlns:wps="http://schemas.microsoft.com/office/word/2010/wordprocessingShape" mc:Ignorable="w14 w15 w16se w16cid w16 w16cex w16sdtdh wp14">
   <w:body>
     <w:p>
       <w:pPr>
@@ -36,7 +36,7 @@
           <w:lang w:val="en-US"/>
         </w:rPr>
         <w:drawing>
-          <wp:anchor distT="114300" distB="114300" distL="114300" distR="114300" simplePos="0" relativeHeight="251658240" behindDoc="0" locked="0" layoutInCell="1" hidden="0" allowOverlap="1">
+          <wp:anchor distT="114300" distB="114300" distL="114300" distR="114300" simplePos="0" relativeHeight="251658240" behindDoc="0" locked="0" layoutInCell="1" hidden="0" allowOverlap="1" wp14:anchorId="402ABD5E" wp14:editId="42AF8F2C">
             <wp:simplePos x="0" y="0"/>
             <wp:positionH relativeFrom="column">
               <wp:posOffset>2000250</wp:posOffset>
@@ -255,27 +255,7 @@
           <w:sz w:val="26"/>
           <w:szCs w:val="26"/>
         </w:rPr>
-        <w:t xml:space="preserve">Tom Warren, </w:t>
-      </w:r>
-      <w:proofErr w:type="spellStart"/>
-      <w:r>
-        <w:rPr>
-          <w:rFonts w:ascii="Calibri" w:eastAsia="Calibri" w:hAnsi="Calibri" w:cs="Calibri"/>
-          <w:color w:val="CF231F"/>
-          <w:sz w:val="26"/>
-          <w:szCs w:val="26"/>
-        </w:rPr>
-        <w:t>D.Min</w:t>
-      </w:r>
-      <w:proofErr w:type="spellEnd"/>
-      <w:r>
-        <w:rPr>
-          <w:rFonts w:ascii="Calibri" w:eastAsia="Calibri" w:hAnsi="Calibri" w:cs="Calibri"/>
-          <w:color w:val="CF231F"/>
-          <w:sz w:val="26"/>
-          <w:szCs w:val="26"/>
-        </w:rPr>
-        <w:t>.—content writer</w:t>
+        <w:t>Tom Warren, D.Min.—content writer</w:t>
       </w:r>
     </w:p>
     <w:p>
@@ -1339,21 +1319,7 @@
         <w:rPr>
           <w:color w:val="AC402A"/>
         </w:rPr>
-        <w:t xml:space="preserve">Some narratives are short and encompass one single event. Sometimes many short narratives are </w:t>
-      </w:r>
-      <w:proofErr w:type="gramStart"/>
-      <w:r>
-        <w:rPr>
-          <w:color w:val="AC402A"/>
-        </w:rPr>
-        <w:t>connected together</w:t>
-      </w:r>
-      <w:proofErr w:type="gramEnd"/>
-      <w:r>
-        <w:rPr>
-          <w:color w:val="AC402A"/>
-        </w:rPr>
-        <w:t xml:space="preserve"> to tell a longer story--for example to tell about the life of an important person or the account of important events.</w:t>
+        <w:t>Some narratives are short and encompass one single event. Sometimes many short narratives are connected together to tell a longer story--for example to tell about the life of an important person or the account of important events.</w:t>
       </w:r>
     </w:p>
     <w:p>
@@ -1414,16 +1380,8 @@
         <w:rPr>
           <w:color w:val="AC402A"/>
         </w:rPr>
-        <w:t xml:space="preserve">Who the characters are or who they </w:t>
+        <w:t>Who the characters are or who they represent</w:t>
       </w:r>
-      <w:proofErr w:type="gramStart"/>
-      <w:r>
-        <w:rPr>
-          <w:color w:val="AC402A"/>
-        </w:rPr>
-        <w:t>represent</w:t>
-      </w:r>
-      <w:proofErr w:type="gramEnd"/>
     </w:p>
     <w:p>
       <w:pPr>
@@ -2112,15 +2070,7 @@
           </w:tcPr>
           <w:p>
             <w:r>
-              <w:t xml:space="preserve">He knew she was </w:t>
-            </w:r>
-            <w:proofErr w:type="gramStart"/>
-            <w:r>
-              <w:t>pregnant</w:t>
-            </w:r>
-            <w:proofErr w:type="gramEnd"/>
-            <w:r>
-              <w:t xml:space="preserve"> and the baby was not his. </w:t>
+              <w:t xml:space="preserve">He knew she was pregnant and the baby was not his. </w:t>
             </w:r>
           </w:p>
         </w:tc>
@@ -2861,15 +2811,7 @@
               <w:ind w:left="150" w:hanging="210"/>
             </w:pPr>
             <w:r>
-              <w:t xml:space="preserve">In a dream they were warned not to go back to Herod; </w:t>
-            </w:r>
-            <w:proofErr w:type="gramStart"/>
-            <w:r>
-              <w:t>so</w:t>
-            </w:r>
-            <w:proofErr w:type="gramEnd"/>
-            <w:r>
-              <w:t xml:space="preserve"> they went back home another way.</w:t>
+              <w:t>In a dream they were warned not to go back to Herod; so they went back home another way.</w:t>
             </w:r>
           </w:p>
         </w:tc>
@@ -2919,15 +2861,7 @@
           </w:tcPr>
           <w:p>
             <w:r>
-              <w:t>Wise men from the east, King Herod, Mary and the child. (</w:t>
-            </w:r>
-            <w:proofErr w:type="gramStart"/>
-            <w:r>
-              <w:t>Also</w:t>
-            </w:r>
-            <w:proofErr w:type="gramEnd"/>
-            <w:r>
-              <w:t xml:space="preserve"> the Jewish religious leaders--priests and scribes.)</w:t>
+              <w:t>Wise men from the east, King Herod, Mary and the child. (Also the Jewish religious leaders--priests and scribes.)</w:t>
             </w:r>
           </w:p>
         </w:tc>
@@ -3313,15 +3247,7 @@
           </w:tcPr>
           <w:p>
             <w:r>
-              <w:t xml:space="preserve">They </w:t>
-            </w:r>
-            <w:proofErr w:type="gramStart"/>
-            <w:r>
-              <w:t>fell down</w:t>
-            </w:r>
-            <w:proofErr w:type="gramEnd"/>
-            <w:r>
-              <w:t xml:space="preserve"> and worshiped him and they opened their gifts and gave them to him.  </w:t>
+              <w:t xml:space="preserve">They fell down and worshiped him and they opened their gifts and gave them to him.  </w:t>
             </w:r>
           </w:p>
         </w:tc>
@@ -4252,15 +4178,7 @@
           </w:tcPr>
           <w:p>
             <w:r>
-              <w:t xml:space="preserve">Government officials counted the number of people in the </w:t>
-            </w:r>
-            <w:proofErr w:type="gramStart"/>
-            <w:r>
-              <w:t>country, and</w:t>
-            </w:r>
-            <w:proofErr w:type="gramEnd"/>
-            <w:r>
-              <w:t xml:space="preserve"> made a list of the names of those who were required to pay taxes to the Roman empire.</w:t>
+              <w:t>Government officials counted the number of people in the country, and made a list of the names of those who were required to pay taxes to the Roman empire.</w:t>
             </w:r>
           </w:p>
         </w:tc>
@@ -4596,15 +4514,13 @@
               <w:ind w:left="270" w:hanging="270"/>
             </w:pPr>
             <w:r>
-              <w:t xml:space="preserve">They were filled with great </w:t>
-            </w:r>
-            <w:proofErr w:type="gramStart"/>
-            <w:r>
-              <w:t>fear</w:t>
-            </w:r>
-            <w:proofErr w:type="gramEnd"/>
-            <w:r>
-              <w:t xml:space="preserve"> but the angel told them not to be afraid, because he brought them good news that will bring great joy to all people: a Savior has been for you in the city of David. He is Christ the Lord. </w:t>
+              <w:t>They were filled with great fear but the angel told them not to be afraid, because he brought them good news that will bring great joy to all people: a Savior has been</w:t>
+            </w:r>
+            <w:r>
+              <w:t xml:space="preserve"> born</w:t>
+            </w:r>
+            <w:r>
+              <w:t xml:space="preserve"> for you in the city of David. He is Christ the Lord. </w:t>
             </w:r>
           </w:p>
           <w:p>
@@ -4815,6 +4731,7 @@
         <w:rPr>
           <w:color w:val="802F1F"/>
         </w:rPr>
+        <w:lastRenderedPageBreak/>
         <w:br w:type="page"/>
       </w:r>
     </w:p>
@@ -5075,15 +4992,7 @@
           </w:tcPr>
           <w:p>
             <w:r>
-              <w:t xml:space="preserve">A whole group of angels </w:t>
-            </w:r>
-            <w:proofErr w:type="gramStart"/>
-            <w:r>
-              <w:t>appeared</w:t>
-            </w:r>
-            <w:proofErr w:type="gramEnd"/>
-            <w:r>
-              <w:t xml:space="preserve"> and they praised God.</w:t>
+              <w:t>A whole group of angels appeared and they praised God.</w:t>
             </w:r>
           </w:p>
         </w:tc>
@@ -5150,7 +5059,13 @@
           </w:tcPr>
           <w:p>
             <w:r>
-              <w:t>They went and found Mary, Joseph, and the baby.</w:t>
+              <w:t>They went</w:t>
+            </w:r>
+            <w:r>
+              <w:t xml:space="preserve"> to Bethlehem</w:t>
+            </w:r>
+            <w:r>
+              <w:t xml:space="preserve"> and found Mary, Joseph, and the baby.</w:t>
             </w:r>
           </w:p>
         </w:tc>
@@ -5737,20 +5652,7 @@
           </w:tcPr>
           <w:p>
             <w:r>
-              <w:t xml:space="preserve">As Christ, he is the Anointed One, God’s chosen one to save his people; as Lord he is Owner, Leader, and Ruler </w:t>
-            </w:r>
-            <w:proofErr w:type="gramStart"/>
-            <w:r>
-              <w:t xml:space="preserve">over </w:t>
-            </w:r>
-            <w:bookmarkStart w:id="14" w:name="_GoBack"/>
-            <w:bookmarkEnd w:id="14"/>
-            <w:r>
-              <w:t>all</w:t>
-            </w:r>
-            <w:proofErr w:type="gramEnd"/>
-            <w:r>
-              <w:t>.</w:t>
+              <w:t>As Christ, he is the Anointed One, God’s chosen one to save his people; as Lord he is Owner, Leader, and Ruler over all.</w:t>
             </w:r>
           </w:p>
         </w:tc>
@@ -5850,23 +5752,23 @@
           <w:b/>
         </w:rPr>
       </w:pPr>
-      <w:bookmarkStart w:id="15" w:name="_z1033nt9f010" w:colFirst="0" w:colLast="0"/>
+      <w:bookmarkStart w:id="14" w:name="_z1033nt9f010" w:colFirst="0" w:colLast="0"/>
+      <w:bookmarkEnd w:id="14"/>
+    </w:p>
+    <w:p>
+      <w:pPr>
+        <w:pStyle w:val="Heading2"/>
+        <w:spacing w:before="0" w:after="0" w:line="259" w:lineRule="auto"/>
+      </w:pPr>
+      <w:bookmarkStart w:id="15" w:name="_eii6v24l1zws" w:colFirst="0" w:colLast="0"/>
       <w:bookmarkEnd w:id="15"/>
     </w:p>
     <w:p>
       <w:pPr>
-        <w:pStyle w:val="Heading2"/>
-        <w:spacing w:before="0" w:after="0" w:line="259" w:lineRule="auto"/>
-      </w:pPr>
-      <w:bookmarkStart w:id="16" w:name="_eii6v24l1zws" w:colFirst="0" w:colLast="0"/>
+        <w:pStyle w:val="Heading1"/>
+      </w:pPr>
+      <w:bookmarkStart w:id="16" w:name="_2d83ua6omj19" w:colFirst="0" w:colLast="0"/>
       <w:bookmarkEnd w:id="16"/>
-    </w:p>
-    <w:p>
-      <w:pPr>
-        <w:pStyle w:val="Heading1"/>
-      </w:pPr>
-      <w:bookmarkStart w:id="17" w:name="_2d83ua6omj19" w:colFirst="0" w:colLast="0"/>
-      <w:bookmarkEnd w:id="17"/>
       <w:r>
         <w:br w:type="page"/>
       </w:r>
@@ -5875,8 +5777,8 @@
       <w:pPr>
         <w:pStyle w:val="Heading1"/>
       </w:pPr>
-      <w:bookmarkStart w:id="18" w:name="_6s5yarm07ync" w:colFirst="0" w:colLast="0"/>
-      <w:bookmarkEnd w:id="18"/>
+      <w:bookmarkStart w:id="17" w:name="_6s5yarm07ync" w:colFirst="0" w:colLast="0"/>
+      <w:bookmarkEnd w:id="17"/>
       <w:r>
         <w:lastRenderedPageBreak/>
         <w:t>Historical Narratives: The Miracles of Jesus Christ</w:t>
@@ -5889,8 +5791,8 @@
         <w:spacing w:before="0"/>
         <w:ind w:left="720"/>
       </w:pPr>
-      <w:bookmarkStart w:id="19" w:name="_jfbg35fqj9o8" w:colFirst="0" w:colLast="0"/>
-      <w:bookmarkEnd w:id="19"/>
+      <w:bookmarkStart w:id="18" w:name="_jfbg35fqj9o8" w:colFirst="0" w:colLast="0"/>
+      <w:bookmarkEnd w:id="18"/>
       <w:r>
         <w:t xml:space="preserve">Positive Statement: </w:t>
       </w:r>
@@ -5913,8 +5815,8 @@
       <w:pPr>
         <w:pStyle w:val="Heading2"/>
       </w:pPr>
-      <w:bookmarkStart w:id="20" w:name="_f1740d586cbo" w:colFirst="0" w:colLast="0"/>
-      <w:bookmarkEnd w:id="20"/>
+      <w:bookmarkStart w:id="19" w:name="_f1740d586cbo" w:colFirst="0" w:colLast="0"/>
+      <w:bookmarkEnd w:id="19"/>
       <w:r>
         <w:br w:type="page"/>
       </w:r>
@@ -5928,8 +5830,8 @@
           <w:color w:val="AC402A"/>
         </w:rPr>
       </w:pPr>
-      <w:bookmarkStart w:id="21" w:name="_qxec8iqzvbti" w:colFirst="0" w:colLast="0"/>
-      <w:bookmarkEnd w:id="21"/>
+      <w:bookmarkStart w:id="20" w:name="_qxec8iqzvbti" w:colFirst="0" w:colLast="0"/>
+      <w:bookmarkEnd w:id="20"/>
       <w:r>
         <w:lastRenderedPageBreak/>
         <w:t>Matthew 14:13-21</w:t>
@@ -6076,15 +5978,7 @@
               <w:ind w:left="150" w:hanging="210"/>
             </w:pPr>
             <w:r>
-              <w:t xml:space="preserve">Jesus had compassion on </w:t>
-            </w:r>
-            <w:proofErr w:type="gramStart"/>
-            <w:r>
-              <w:t>them</w:t>
-            </w:r>
-            <w:proofErr w:type="gramEnd"/>
-            <w:r>
-              <w:t xml:space="preserve"> and he healed those who came to him.</w:t>
+              <w:t>Jesus had compassion on them and he healed those who came to him.</w:t>
             </w:r>
           </w:p>
           <w:p>
@@ -6269,15 +6163,7 @@
           </w:tcPr>
           <w:p>
             <w:r>
-              <w:t xml:space="preserve">Jesus, his disciples, a crowd of people </w:t>
-            </w:r>
-            <w:proofErr w:type="gramStart"/>
-            <w:r>
-              <w:t>following after</w:t>
-            </w:r>
-            <w:proofErr w:type="gramEnd"/>
-            <w:r>
-              <w:t xml:space="preserve"> Jesus. </w:t>
+              <w:t xml:space="preserve">Jesus, his disciples, a crowd of people following after Jesus. </w:t>
             </w:r>
           </w:p>
         </w:tc>
@@ -6685,8 +6571,8 @@
         <w:pStyle w:val="Heading2"/>
         <w:spacing w:after="160" w:line="259" w:lineRule="auto"/>
       </w:pPr>
-      <w:bookmarkStart w:id="22" w:name="_xifz2owdf58t" w:colFirst="0" w:colLast="0"/>
-      <w:bookmarkEnd w:id="22"/>
+      <w:bookmarkStart w:id="21" w:name="_xifz2owdf58t" w:colFirst="0" w:colLast="0"/>
+      <w:bookmarkEnd w:id="21"/>
       <w:r>
         <w:br w:type="page"/>
       </w:r>
@@ -6701,8 +6587,8 @@
           <w:color w:val="AC402A"/>
         </w:rPr>
       </w:pPr>
-      <w:bookmarkStart w:id="23" w:name="_3dz6yef1p8" w:colFirst="0" w:colLast="0"/>
-      <w:bookmarkEnd w:id="23"/>
+      <w:bookmarkStart w:id="22" w:name="_3dz6yef1p8" w:colFirst="0" w:colLast="0"/>
+      <w:bookmarkEnd w:id="22"/>
       <w:r>
         <w:lastRenderedPageBreak/>
         <w:t>Luke 17:11-19</w:t>
@@ -6892,15 +6778,7 @@
               <w:ind w:left="150" w:hanging="210"/>
             </w:pPr>
             <w:r>
-              <w:t xml:space="preserve">They obeyed him, and as they </w:t>
-            </w:r>
-            <w:proofErr w:type="gramStart"/>
-            <w:r>
-              <w:t>went</w:t>
-            </w:r>
-            <w:proofErr w:type="gramEnd"/>
-            <w:r>
-              <w:t xml:space="preserve"> they were healed of their leprosy.</w:t>
+              <w:t>They obeyed him, and as they went they were healed of their leprosy.</w:t>
             </w:r>
           </w:p>
           <w:p>
@@ -7349,15 +7227,7 @@
           </w:tcPr>
           <w:p>
             <w:r>
-              <w:t xml:space="preserve">He asked about the others who had not </w:t>
-            </w:r>
-            <w:proofErr w:type="gramStart"/>
-            <w:r>
-              <w:t>returned, and</w:t>
-            </w:r>
-            <w:proofErr w:type="gramEnd"/>
-            <w:r>
-              <w:t xml:space="preserve"> commented that this man was a “foreigner” or “Samaritan.” Then he told the man to “go in peace” that he had been healed because he believed. </w:t>
+              <w:t xml:space="preserve">He asked about the others who had not returned, and commented that this man was a “foreigner” or “Samaritan.” Then he told the man to “go in peace” that he had been healed because he believed. </w:t>
             </w:r>
           </w:p>
         </w:tc>
@@ -7687,8 +7557,8 @@
         <w:spacing w:after="160" w:line="259" w:lineRule="auto"/>
         <w:ind w:left="360"/>
       </w:pPr>
-      <w:bookmarkStart w:id="24" w:name="_kg8jfvqru6t8" w:colFirst="0" w:colLast="0"/>
-      <w:bookmarkEnd w:id="24"/>
+      <w:bookmarkStart w:id="23" w:name="_kg8jfvqru6t8" w:colFirst="0" w:colLast="0"/>
+      <w:bookmarkEnd w:id="23"/>
     </w:p>
     <w:p/>
     <w:p>
@@ -7697,8 +7567,8 @@
         <w:spacing w:after="160" w:line="259" w:lineRule="auto"/>
         <w:ind w:left="360"/>
       </w:pPr>
-      <w:bookmarkStart w:id="25" w:name="_mxzdupt2biu5" w:colFirst="0" w:colLast="0"/>
-      <w:bookmarkEnd w:id="25"/>
+      <w:bookmarkStart w:id="24" w:name="_mxzdupt2biu5" w:colFirst="0" w:colLast="0"/>
+      <w:bookmarkEnd w:id="24"/>
       <w:r>
         <w:br w:type="page"/>
       </w:r>
@@ -7713,8 +7583,8 @@
           <w:color w:val="AC402A"/>
         </w:rPr>
       </w:pPr>
-      <w:bookmarkStart w:id="26" w:name="_yfqm9fjcwk5i" w:colFirst="0" w:colLast="0"/>
-      <w:bookmarkEnd w:id="26"/>
+      <w:bookmarkStart w:id="25" w:name="_yfqm9fjcwk5i" w:colFirst="0" w:colLast="0"/>
+      <w:bookmarkEnd w:id="25"/>
       <w:r>
         <w:lastRenderedPageBreak/>
         <w:t>John 2:1-12</w:t>
@@ -8031,15 +7901,7 @@
           </w:tcPr>
           <w:p>
             <w:r>
-              <w:t xml:space="preserve">He asked her why she was trying to involve </w:t>
-            </w:r>
-            <w:proofErr w:type="gramStart"/>
-            <w:r>
-              <w:t>him</w:t>
-            </w:r>
-            <w:proofErr w:type="gramEnd"/>
-            <w:r>
-              <w:t xml:space="preserve"> and he told her it was not his time yet. </w:t>
+              <w:t xml:space="preserve">He asked her why she was trying to involve him and he told her it was not his time yet. </w:t>
             </w:r>
           </w:p>
         </w:tc>
@@ -8101,15 +7963,7 @@
           </w:tcPr>
           <w:p>
             <w:r>
-              <w:t xml:space="preserve">He told the servants to fill the water pots that were used for ceremonial washing and then to take a cup from one of them to the head waiter. (The head waiter did not know where the wine came </w:t>
-            </w:r>
-            <w:proofErr w:type="gramStart"/>
-            <w:r>
-              <w:t>from</w:t>
-            </w:r>
-            <w:proofErr w:type="gramEnd"/>
-            <w:r>
-              <w:t xml:space="preserve"> but the servants knew.)</w:t>
+              <w:t>He told the servants to fill the water pots that were used for ceremonial washing and then to take a cup from one of them to the head waiter. (The head waiter did not know where the wine came from but the servants knew.)</w:t>
             </w:r>
           </w:p>
         </w:tc>
@@ -8650,8 +8504,8 @@
       <w:pPr>
         <w:pStyle w:val="Heading1"/>
       </w:pPr>
-      <w:bookmarkStart w:id="27" w:name="_vqqsk123rom5" w:colFirst="0" w:colLast="0"/>
-      <w:bookmarkEnd w:id="27"/>
+      <w:bookmarkStart w:id="26" w:name="_vqqsk123rom5" w:colFirst="0" w:colLast="0"/>
+      <w:bookmarkEnd w:id="26"/>
       <w:r>
         <w:br w:type="page"/>
       </w:r>
@@ -8660,8 +8514,8 @@
       <w:pPr>
         <w:pStyle w:val="Heading1"/>
       </w:pPr>
-      <w:bookmarkStart w:id="28" w:name="_8877kgxb8hiv" w:colFirst="0" w:colLast="0"/>
-      <w:bookmarkEnd w:id="28"/>
+      <w:bookmarkStart w:id="27" w:name="_8877kgxb8hiv" w:colFirst="0" w:colLast="0"/>
+      <w:bookmarkEnd w:id="27"/>
       <w:r>
         <w:lastRenderedPageBreak/>
         <w:t>Teaching Narrative: The Parables of Jesus Christ</w:t>
@@ -8674,8 +8528,8 @@
         <w:spacing w:before="0"/>
         <w:ind w:left="720"/>
       </w:pPr>
-      <w:bookmarkStart w:id="29" w:name="_n1ja786yrrad" w:colFirst="0" w:colLast="0"/>
-      <w:bookmarkEnd w:id="29"/>
+      <w:bookmarkStart w:id="28" w:name="_n1ja786yrrad" w:colFirst="0" w:colLast="0"/>
+      <w:bookmarkEnd w:id="28"/>
       <w:r>
         <w:t xml:space="preserve">Positive Statement: </w:t>
       </w:r>
@@ -8708,8 +8562,8 @@
         <w:spacing w:after="200" w:line="259" w:lineRule="auto"/>
         <w:ind w:left="360"/>
       </w:pPr>
-      <w:bookmarkStart w:id="30" w:name="_fy65zbf5mrus" w:colFirst="0" w:colLast="0"/>
-      <w:bookmarkEnd w:id="30"/>
+      <w:bookmarkStart w:id="29" w:name="_fy65zbf5mrus" w:colFirst="0" w:colLast="0"/>
+      <w:bookmarkEnd w:id="29"/>
       <w:r>
         <w:br w:type="page"/>
       </w:r>
@@ -8720,8 +8574,8 @@
         <w:spacing w:after="200" w:line="259" w:lineRule="auto"/>
         <w:ind w:left="360"/>
       </w:pPr>
-      <w:bookmarkStart w:id="31" w:name="_arzj4rz18sj6" w:colFirst="0" w:colLast="0"/>
-      <w:bookmarkEnd w:id="31"/>
+      <w:bookmarkStart w:id="30" w:name="_arzj4rz18sj6" w:colFirst="0" w:colLast="0"/>
+      <w:bookmarkEnd w:id="30"/>
       <w:r>
         <w:lastRenderedPageBreak/>
         <w:t>Matt. 18:21-34</w:t>
@@ -8940,15 +8794,7 @@
               <w:ind w:left="150" w:hanging="210"/>
             </w:pPr>
             <w:r>
-              <w:t xml:space="preserve">Then the servant left and as he </w:t>
-            </w:r>
-            <w:proofErr w:type="gramStart"/>
-            <w:r>
-              <w:t>went</w:t>
-            </w:r>
-            <w:proofErr w:type="gramEnd"/>
-            <w:r>
-              <w:t xml:space="preserve"> he saw a man who owed him a small sum of money.</w:t>
+              <w:t>Then the servant left and as he went he saw a man who owed him a small sum of money.</w:t>
             </w:r>
           </w:p>
           <w:p>
@@ -9248,46 +9094,30 @@
           </w:tcPr>
           <w:p>
             <w:r>
-              <w:t xml:space="preserve">Why do you think Jesus answered with, “Not seven but seventy times </w:t>
-            </w:r>
-            <w:proofErr w:type="gramStart"/>
-            <w:r>
-              <w:t>seven.</w:t>
-            </w:r>
-            <w:proofErr w:type="gramEnd"/>
-            <w:r>
-              <w:t>”</w:t>
-            </w:r>
-          </w:p>
-        </w:tc>
-        <w:tc>
-          <w:tcPr>
-            <w:tcW w:w="3600" w:type="dxa"/>
-            <w:tcBorders>
-              <w:top w:val="single" w:sz="4" w:space="0" w:color="000000"/>
-              <w:left w:val="single" w:sz="4" w:space="0" w:color="000000"/>
-              <w:bottom w:val="single" w:sz="4" w:space="0" w:color="000000"/>
-              <w:right w:val="single" w:sz="4" w:space="0" w:color="000000"/>
-            </w:tcBorders>
-            <w:shd w:val="clear" w:color="auto" w:fill="FFF0C2"/>
-            <w:tcMar>
-              <w:top w:w="0" w:type="dxa"/>
-              <w:left w:w="115" w:type="dxa"/>
-              <w:bottom w:w="0" w:type="dxa"/>
-              <w:right w:w="115" w:type="dxa"/>
-            </w:tcMar>
-          </w:tcPr>
-          <w:p>
-            <w:r>
-              <w:t xml:space="preserve">He used this to give Peter the idea that he should not count how many times he forgives. In other </w:t>
-            </w:r>
-            <w:proofErr w:type="gramStart"/>
-            <w:r>
-              <w:t>words</w:t>
-            </w:r>
-            <w:proofErr w:type="gramEnd"/>
-            <w:r>
-              <w:t xml:space="preserve"> he should not put a limit on it. </w:t>
+              <w:t>Why do you think Jesus answered with, “Not seven but seventy times seven.”</w:t>
+            </w:r>
+          </w:p>
+        </w:tc>
+        <w:tc>
+          <w:tcPr>
+            <w:tcW w:w="3600" w:type="dxa"/>
+            <w:tcBorders>
+              <w:top w:val="single" w:sz="4" w:space="0" w:color="000000"/>
+              <w:left w:val="single" w:sz="4" w:space="0" w:color="000000"/>
+              <w:bottom w:val="single" w:sz="4" w:space="0" w:color="000000"/>
+              <w:right w:val="single" w:sz="4" w:space="0" w:color="000000"/>
+            </w:tcBorders>
+            <w:shd w:val="clear" w:color="auto" w:fill="FFF0C2"/>
+            <w:tcMar>
+              <w:top w:w="0" w:type="dxa"/>
+              <w:left w:w="115" w:type="dxa"/>
+              <w:bottom w:w="0" w:type="dxa"/>
+              <w:right w:w="115" w:type="dxa"/>
+            </w:tcMar>
+          </w:tcPr>
+          <w:p>
+            <w:r>
+              <w:t xml:space="preserve">He used this to give Peter the idea that he should not count how many times he forgives. In other words he should not put a limit on it. </w:t>
             </w:r>
           </w:p>
         </w:tc>
@@ -9581,15 +9411,7 @@
           </w:tcPr>
           <w:p>
             <w:r>
-              <w:t xml:space="preserve">God is so forgiving and has forgiven people for so much. </w:t>
-            </w:r>
-            <w:proofErr w:type="gramStart"/>
-            <w:r>
-              <w:t>Therefore</w:t>
-            </w:r>
-            <w:proofErr w:type="gramEnd"/>
-            <w:r>
-              <w:t xml:space="preserve"> people should not put a limit on how much they forgive other people</w:t>
+              <w:t>God is so forgiving and has forgiven people for so much. Therefore people should not put a limit on how much they forgive other people</w:t>
             </w:r>
           </w:p>
         </w:tc>
@@ -9620,8 +9442,8 @@
         <w:spacing w:after="200" w:line="259" w:lineRule="auto"/>
         <w:ind w:left="360"/>
       </w:pPr>
-      <w:bookmarkStart w:id="32" w:name="_bezn8zlo8pqg" w:colFirst="0" w:colLast="0"/>
-      <w:bookmarkEnd w:id="32"/>
+      <w:bookmarkStart w:id="31" w:name="_bezn8zlo8pqg" w:colFirst="0" w:colLast="0"/>
+      <w:bookmarkEnd w:id="31"/>
       <w:r>
         <w:br w:type="page"/>
       </w:r>
@@ -9632,8 +9454,8 @@
         <w:spacing w:after="200" w:line="259" w:lineRule="auto"/>
         <w:ind w:left="360"/>
       </w:pPr>
-      <w:bookmarkStart w:id="33" w:name="_zbuecikk23y7" w:colFirst="0" w:colLast="0"/>
-      <w:bookmarkEnd w:id="33"/>
+      <w:bookmarkStart w:id="32" w:name="_zbuecikk23y7" w:colFirst="0" w:colLast="0"/>
+      <w:bookmarkEnd w:id="32"/>
       <w:r>
         <w:lastRenderedPageBreak/>
         <w:t>Matthew 20:1-16</w:t>
@@ -9816,15 +9638,7 @@
               <w:ind w:left="150" w:hanging="210"/>
             </w:pPr>
             <w:r>
-              <w:t xml:space="preserve">When he found some men willing to </w:t>
-            </w:r>
-            <w:proofErr w:type="gramStart"/>
-            <w:r>
-              <w:t>work</w:t>
-            </w:r>
-            <w:proofErr w:type="gramEnd"/>
-            <w:r>
-              <w:t xml:space="preserve"> he sent them to his field promising to pay them what was right for their work. </w:t>
+              <w:t xml:space="preserve">When he found some men willing to work he sent them to his field promising to pay them what was right for their work. </w:t>
             </w:r>
           </w:p>
           <w:p>
@@ -9836,15 +9650,7 @@
               <w:ind w:left="150" w:hanging="210"/>
             </w:pPr>
             <w:r>
-              <w:t xml:space="preserve">He did </w:t>
-            </w:r>
-            <w:proofErr w:type="gramStart"/>
-            <w:r>
-              <w:t>this two more times</w:t>
-            </w:r>
-            <w:proofErr w:type="gramEnd"/>
-            <w:r>
-              <w:t xml:space="preserve">, sending men to work in his field with a promise to pay what was right. </w:t>
+              <w:t xml:space="preserve">He did this two more times, sending men to work in his field with a promise to pay what was right. </w:t>
             </w:r>
           </w:p>
           <w:p>
@@ -9868,15 +9674,7 @@
               <w:ind w:left="150" w:hanging="210"/>
             </w:pPr>
             <w:r>
-              <w:t xml:space="preserve">He asked them why they weren’t </w:t>
-            </w:r>
-            <w:proofErr w:type="gramStart"/>
-            <w:r>
-              <w:t>working</w:t>
-            </w:r>
-            <w:proofErr w:type="gramEnd"/>
-            <w:r>
-              <w:t xml:space="preserve"> and they said no one had hired them. </w:t>
+              <w:t xml:space="preserve">He asked them why they weren’t working and they said no one had hired them. </w:t>
             </w:r>
           </w:p>
           <w:p>
@@ -9887,13 +9685,8 @@
               </w:numPr>
               <w:ind w:left="150" w:hanging="210"/>
             </w:pPr>
-            <w:proofErr w:type="gramStart"/>
-            <w:r>
-              <w:t>So</w:t>
-            </w:r>
-            <w:proofErr w:type="gramEnd"/>
-            <w:r>
-              <w:t xml:space="preserve"> he</w:t>
+            <w:r>
+              <w:t>So he</w:t>
             </w:r>
             <w:r>
               <w:t xml:space="preserve"> also</w:t>
@@ -9942,8 +9735,8 @@
           <w:szCs w:val="22"/>
         </w:rPr>
       </w:pPr>
-      <w:bookmarkStart w:id="34" w:name="_wvq9m0var3uf" w:colFirst="0" w:colLast="0"/>
-      <w:bookmarkEnd w:id="34"/>
+      <w:bookmarkStart w:id="33" w:name="_wvq9m0var3uf" w:colFirst="0" w:colLast="0"/>
+      <w:bookmarkEnd w:id="33"/>
     </w:p>
     <w:p/>
     <w:p/>
@@ -10121,13 +9914,8 @@
               </w:numPr>
               <w:ind w:left="150" w:hanging="210"/>
             </w:pPr>
-            <w:proofErr w:type="gramStart"/>
-            <w:r>
-              <w:t>So</w:t>
-            </w:r>
-            <w:proofErr w:type="gramEnd"/>
-            <w:r>
-              <w:t xml:space="preserve"> they complained to the landowner about getting the same pay as those who had only worked an hour. They felt it made light of the hard work they had done. </w:t>
+            <w:r>
+              <w:t xml:space="preserve">So they complained to the landowner about getting the same pay as those who had only worked an hour. They felt it made light of the hard work they had done. </w:t>
             </w:r>
           </w:p>
           <w:p>
@@ -10139,15 +9927,7 @@
               <w:ind w:left="150" w:hanging="210"/>
             </w:pPr>
             <w:r>
-              <w:t xml:space="preserve">The </w:t>
-            </w:r>
-            <w:proofErr w:type="gramStart"/>
-            <w:r>
-              <w:t>land owner</w:t>
-            </w:r>
-            <w:proofErr w:type="gramEnd"/>
-            <w:r>
-              <w:t xml:space="preserve"> said, “Didn’t we agree to this? I haven’t cheated you. Take what is yours and go. If I want to be generous with the other workers, isn’t it my money? I can do what I want with it. Or are you envious because of my generosity?”</w:t>
+              <w:t>The land owner said, “Didn’t we agree to this? I haven’t cheated you. Take what is yours and go. If I want to be generous with the other workers, isn’t it my money? I can do what I want with it. Or are you envious because of my generosity?”</w:t>
             </w:r>
           </w:p>
         </w:tc>
@@ -10749,8 +10529,8 @@
           <w:szCs w:val="22"/>
         </w:rPr>
       </w:pPr>
-      <w:bookmarkStart w:id="35" w:name="_y4lz587dhzsj" w:colFirst="0" w:colLast="0"/>
-      <w:bookmarkEnd w:id="35"/>
+      <w:bookmarkStart w:id="34" w:name="_y4lz587dhzsj" w:colFirst="0" w:colLast="0"/>
+      <w:bookmarkEnd w:id="34"/>
     </w:p>
     <w:p>
       <w:pPr>
@@ -10765,16 +10545,16 @@
           <w:szCs w:val="22"/>
         </w:rPr>
       </w:pPr>
-      <w:bookmarkStart w:id="36" w:name="_zdlilpldu57z" w:colFirst="0" w:colLast="0"/>
-      <w:bookmarkEnd w:id="36"/>
+      <w:bookmarkStart w:id="35" w:name="_zdlilpldu57z" w:colFirst="0" w:colLast="0"/>
+      <w:bookmarkEnd w:id="35"/>
     </w:p>
     <w:p>
       <w:pPr>
         <w:pStyle w:val="Heading2"/>
         <w:ind w:left="360"/>
       </w:pPr>
-      <w:bookmarkStart w:id="37" w:name="_q5dy0rx6xl66" w:colFirst="0" w:colLast="0"/>
-      <w:bookmarkEnd w:id="37"/>
+      <w:bookmarkStart w:id="36" w:name="_q5dy0rx6xl66" w:colFirst="0" w:colLast="0"/>
+      <w:bookmarkEnd w:id="36"/>
       <w:r>
         <w:br w:type="page"/>
       </w:r>
@@ -10784,8 +10564,8 @@
         <w:pStyle w:val="Heading2"/>
         <w:ind w:left="360"/>
       </w:pPr>
-      <w:bookmarkStart w:id="38" w:name="_rbzmlqvrldr9" w:colFirst="0" w:colLast="0"/>
-      <w:bookmarkEnd w:id="38"/>
+      <w:bookmarkStart w:id="37" w:name="_rbzmlqvrldr9" w:colFirst="0" w:colLast="0"/>
+      <w:bookmarkEnd w:id="37"/>
       <w:r>
         <w:lastRenderedPageBreak/>
         <w:t>Luke 10:25-37</w:t>
@@ -11098,15 +10878,7 @@
               <w:ind w:left="150" w:hanging="210"/>
             </w:pPr>
             <w:r>
-              <w:t xml:space="preserve">He went to </w:t>
-            </w:r>
-            <w:proofErr w:type="gramStart"/>
-            <w:r>
-              <w:t>him, and</w:t>
-            </w:r>
-            <w:proofErr w:type="gramEnd"/>
-            <w:r>
-              <w:t xml:space="preserve"> treated his wounds. Then he took him on his own animal to the inn in town. </w:t>
+              <w:t xml:space="preserve">He went to him, and treated his wounds. Then he took him on his own animal to the inn in town. </w:t>
             </w:r>
           </w:p>
         </w:tc>
@@ -12425,15 +12197,7 @@
           </w:tcPr>
           <w:p>
             <w:r>
-              <w:t xml:space="preserve">Maybe because the Jews hated the Samaritans and would not likely think of them as being merciful. Or, maybe the Jews thought they were </w:t>
-            </w:r>
-            <w:proofErr w:type="gramStart"/>
-            <w:r>
-              <w:t>more godly</w:t>
-            </w:r>
-            <w:proofErr w:type="gramEnd"/>
-            <w:r>
-              <w:t xml:space="preserve"> than the Samaritans and would have been shocked to think of a Samaritan being more merciful than a Jewish priest or Levite.</w:t>
+              <w:t>Maybe because the Jews hated the Samaritans and would not likely think of them as being merciful. Or, maybe the Jews thought they were more godly than the Samaritans and would have been shocked to think of a Samaritan being more merciful than a Jewish priest or Levite.</w:t>
             </w:r>
           </w:p>
         </w:tc>
@@ -12693,8 +12457,8 @@
       <w:pPr>
         <w:pStyle w:val="Heading1"/>
       </w:pPr>
-      <w:bookmarkStart w:id="39" w:name="_waxipwv0lgxs" w:colFirst="0" w:colLast="0"/>
-      <w:bookmarkEnd w:id="39"/>
+      <w:bookmarkStart w:id="38" w:name="_waxipwv0lgxs" w:colFirst="0" w:colLast="0"/>
+      <w:bookmarkEnd w:id="38"/>
       <w:r>
         <w:br w:type="page"/>
       </w:r>
@@ -12703,8 +12467,8 @@
       <w:pPr>
         <w:pStyle w:val="Heading1"/>
       </w:pPr>
-      <w:bookmarkStart w:id="40" w:name="_co45cnix9zip" w:colFirst="0" w:colLast="0"/>
-      <w:bookmarkEnd w:id="40"/>
+      <w:bookmarkStart w:id="39" w:name="_co45cnix9zip" w:colFirst="0" w:colLast="0"/>
+      <w:bookmarkEnd w:id="39"/>
       <w:r>
         <w:lastRenderedPageBreak/>
         <w:t xml:space="preserve">Historical Narrative: The Early Church  </w:t>
@@ -12715,8 +12479,8 @@
         <w:pStyle w:val="Heading2"/>
         <w:ind w:left="720"/>
       </w:pPr>
-      <w:bookmarkStart w:id="41" w:name="_1ty4i4xiaibj" w:colFirst="0" w:colLast="0"/>
-      <w:bookmarkEnd w:id="41"/>
+      <w:bookmarkStart w:id="40" w:name="_1ty4i4xiaibj" w:colFirst="0" w:colLast="0"/>
+      <w:bookmarkEnd w:id="40"/>
       <w:r>
         <w:t xml:space="preserve">Positive statement: </w:t>
       </w:r>
@@ -12750,8 +12514,8 @@
           <w:color w:val="AC402A"/>
         </w:rPr>
       </w:pPr>
-      <w:bookmarkStart w:id="42" w:name="_9eciztqy37vm" w:colFirst="0" w:colLast="0"/>
-      <w:bookmarkEnd w:id="42"/>
+      <w:bookmarkStart w:id="41" w:name="_9eciztqy37vm" w:colFirst="0" w:colLast="0"/>
+      <w:bookmarkEnd w:id="41"/>
       <w:r>
         <w:lastRenderedPageBreak/>
         <w:t>Acts 2:1-13</w:t>
@@ -12916,15 +12680,7 @@
               <w:ind w:left="150" w:hanging="210"/>
             </w:pPr>
             <w:r>
-              <w:t xml:space="preserve">The Holy Spirit filled </w:t>
-            </w:r>
-            <w:proofErr w:type="gramStart"/>
-            <w:r>
-              <w:t>them</w:t>
-            </w:r>
-            <w:proofErr w:type="gramEnd"/>
-            <w:r>
-              <w:t xml:space="preserve"> and they all began to talk in different languages, because the Spirit gave them the ability to do that. </w:t>
+              <w:t xml:space="preserve">The Holy Spirit filled them and they all began to talk in different languages, because the Spirit gave them the ability to do that. </w:t>
             </w:r>
           </w:p>
           <w:p>
@@ -13103,8 +12859,8 @@
         <w:keepLines w:val="0"/>
         <w:spacing w:before="0" w:after="0"/>
       </w:pPr>
-      <w:bookmarkStart w:id="43" w:name="_uvrsmg400d1o" w:colFirst="0" w:colLast="0"/>
-      <w:bookmarkEnd w:id="43"/>
+      <w:bookmarkStart w:id="42" w:name="_uvrsmg400d1o" w:colFirst="0" w:colLast="0"/>
+      <w:bookmarkEnd w:id="42"/>
       <w:r>
         <w:br w:type="page"/>
       </w:r>
@@ -13116,8 +12872,8 @@
         <w:keepLines w:val="0"/>
         <w:spacing w:before="0" w:after="0"/>
       </w:pPr>
-      <w:bookmarkStart w:id="44" w:name="_ahund4xhddp" w:colFirst="0" w:colLast="0"/>
-      <w:bookmarkEnd w:id="44"/>
+      <w:bookmarkStart w:id="43" w:name="_ahund4xhddp" w:colFirst="0" w:colLast="0"/>
+      <w:bookmarkEnd w:id="43"/>
     </w:p>
     <w:p>
       <w:pPr>
@@ -13230,7 +12986,7 @@
           </w:tcPr>
           <w:p>
             <w:r>
-              <w:t xml:space="preserve">“The mighty works of God--(The gospel, what God had done.) </w:t>
+              <w:t xml:space="preserve">The mighty works of God--(The gospel, what God had done.) </w:t>
             </w:r>
           </w:p>
         </w:tc>
@@ -13354,8 +13110,8 @@
         <w:pStyle w:val="Heading2"/>
         <w:spacing w:before="0" w:after="0" w:line="259" w:lineRule="auto"/>
       </w:pPr>
-      <w:bookmarkStart w:id="45" w:name="_b0w74vtsfxft" w:colFirst="0" w:colLast="0"/>
-      <w:bookmarkEnd w:id="45"/>
+      <w:bookmarkStart w:id="44" w:name="_b0w74vtsfxft" w:colFirst="0" w:colLast="0"/>
+      <w:bookmarkEnd w:id="44"/>
     </w:p>
     <w:p>
       <w:r>
@@ -13370,8 +13126,8 @@
           <w:color w:val="980000"/>
         </w:rPr>
       </w:pPr>
-      <w:bookmarkStart w:id="46" w:name="_icj4bof3jbrv" w:colFirst="0" w:colLast="0"/>
-      <w:bookmarkEnd w:id="46"/>
+      <w:bookmarkStart w:id="45" w:name="_icj4bof3jbrv" w:colFirst="0" w:colLast="0"/>
+      <w:bookmarkEnd w:id="45"/>
       <w:r>
         <w:lastRenderedPageBreak/>
         <w:t>Acts 9:1-19</w:t>
@@ -13632,15 +13388,7 @@
               <w:ind w:left="150" w:hanging="210"/>
             </w:pPr>
             <w:r>
-              <w:t xml:space="preserve">When Paul got up and opened his eyes, he couldn’t see anything. </w:t>
-            </w:r>
-            <w:proofErr w:type="gramStart"/>
-            <w:r>
-              <w:t>So</w:t>
-            </w:r>
-            <w:proofErr w:type="gramEnd"/>
-            <w:r>
-              <w:t xml:space="preserve"> his companions led him by the hand into the city.</w:t>
+              <w:t>When Paul got up and opened his eyes, he couldn’t see anything. So his companions led him by the hand into the city.</w:t>
             </w:r>
           </w:p>
           <w:p>
@@ -13652,15 +13400,7 @@
               <w:ind w:left="150" w:hanging="210"/>
             </w:pPr>
             <w:r>
-              <w:t xml:space="preserve">For three days he couldn’t </w:t>
-            </w:r>
-            <w:proofErr w:type="gramStart"/>
-            <w:r>
-              <w:t>see</w:t>
-            </w:r>
-            <w:proofErr w:type="gramEnd"/>
-            <w:r>
-              <w:t xml:space="preserve"> and he did not eat or drink. </w:t>
+              <w:t xml:space="preserve">For three days he couldn’t see and he did not eat or drink. </w:t>
             </w:r>
           </w:p>
           <w:p>
@@ -13672,15 +13412,7 @@
               <w:ind w:left="150" w:hanging="210"/>
             </w:pPr>
             <w:r>
-              <w:t xml:space="preserve">Then God spoke to a disciple of his named </w:t>
-            </w:r>
-            <w:proofErr w:type="gramStart"/>
-            <w:r>
-              <w:t>Ananias, and</w:t>
-            </w:r>
-            <w:proofErr w:type="gramEnd"/>
-            <w:r>
-              <w:t xml:space="preserve"> told him to go to where Saul was staying.</w:t>
+              <w:t>Then God spoke to a disciple of his named Ananias, and told him to go to where Saul was staying.</w:t>
             </w:r>
           </w:p>
           <w:p>
@@ -14363,15 +14095,7 @@
           </w:tcPr>
           <w:p>
             <w:r>
-              <w:t xml:space="preserve">He </w:t>
-            </w:r>
-            <w:proofErr w:type="gramStart"/>
-            <w:r>
-              <w:t>asked</w:t>
-            </w:r>
-            <w:proofErr w:type="gramEnd"/>
-            <w:r>
-              <w:t xml:space="preserve"> “Who are you, Lord?”</w:t>
+              <w:t>He asked “Who are you, Lord?”</w:t>
             </w:r>
           </w:p>
         </w:tc>
@@ -14670,15 +14394,7 @@
           </w:tcPr>
           <w:p>
             <w:r>
-              <w:t xml:space="preserve">Ananias, a disciple of God, was told in a vision from God to go and lay hands on Saul so that he would receive his sight. </w:t>
-            </w:r>
-            <w:proofErr w:type="gramStart"/>
-            <w:r>
-              <w:t>So</w:t>
-            </w:r>
-            <w:proofErr w:type="gramEnd"/>
-            <w:r>
-              <w:t xml:space="preserve"> he went, and laid his hands on Saul and scales fell off Saul’s eyes and he could see again.</w:t>
+              <w:t>Ananias, a disciple of God, was told in a vision from God to go and lay hands on Saul so that he would receive his sight. So he went, and laid his hands on Saul and scales fell off Saul’s eyes and he could see again.</w:t>
             </w:r>
           </w:p>
         </w:tc>
@@ -15234,8 +14950,8 @@
       <w:pPr>
         <w:pStyle w:val="Heading2"/>
       </w:pPr>
-      <w:bookmarkStart w:id="47" w:name="_aeyxw0cls0pi" w:colFirst="0" w:colLast="0"/>
-      <w:bookmarkEnd w:id="47"/>
+      <w:bookmarkStart w:id="46" w:name="_aeyxw0cls0pi" w:colFirst="0" w:colLast="0"/>
+      <w:bookmarkEnd w:id="46"/>
       <w:r>
         <w:br w:type="page"/>
       </w:r>
@@ -15245,8 +14961,8 @@
         <w:pStyle w:val="Heading2"/>
         <w:ind w:left="360"/>
       </w:pPr>
-      <w:bookmarkStart w:id="48" w:name="_or43t7hloez1" w:colFirst="0" w:colLast="0"/>
-      <w:bookmarkEnd w:id="48"/>
+      <w:bookmarkStart w:id="47" w:name="_or43t7hloez1" w:colFirst="0" w:colLast="0"/>
+      <w:bookmarkEnd w:id="47"/>
       <w:r>
         <w:lastRenderedPageBreak/>
         <w:t>Acts 14:8-18</w:t>
@@ -15430,13 +15146,8 @@
               </w:numPr>
               <w:ind w:left="150" w:hanging="210"/>
             </w:pPr>
-            <w:proofErr w:type="gramStart"/>
-            <w:r>
-              <w:t>So</w:t>
-            </w:r>
-            <w:proofErr w:type="gramEnd"/>
-            <w:r>
-              <w:t xml:space="preserve"> he commanded him in a loud voice to stand up. The man got up and began to jump around. </w:t>
+            <w:r>
+              <w:t xml:space="preserve">So he commanded him in a loud voice to stand up. The man got up and began to jump around. </w:t>
             </w:r>
           </w:p>
           <w:p>
@@ -15514,8 +15225,8 @@
           <w:szCs w:val="22"/>
         </w:rPr>
       </w:pPr>
-      <w:bookmarkStart w:id="49" w:name="_6g71w9s6rsfy" w:colFirst="0" w:colLast="0"/>
-      <w:bookmarkEnd w:id="49"/>
+      <w:bookmarkStart w:id="48" w:name="_6g71w9s6rsfy" w:colFirst="0" w:colLast="0"/>
+      <w:bookmarkEnd w:id="48"/>
       <w:r>
         <w:br w:type="page"/>
       </w:r>
@@ -15988,8 +15699,8 @@
           <w:szCs w:val="22"/>
         </w:rPr>
       </w:pPr>
-      <w:bookmarkStart w:id="50" w:name="_q6hhk2cwiiqm" w:colFirst="0" w:colLast="0"/>
-      <w:bookmarkEnd w:id="50"/>
+      <w:bookmarkStart w:id="49" w:name="_q6hhk2cwiiqm" w:colFirst="0" w:colLast="0"/>
+      <w:bookmarkEnd w:id="49"/>
       <w:r>
         <w:br w:type="page"/>
       </w:r>
@@ -15998,8 +15709,8 @@
       <w:pPr>
         <w:pStyle w:val="Heading1"/>
       </w:pPr>
-      <w:bookmarkStart w:id="51" w:name="_feney2jb01ba" w:colFirst="0" w:colLast="0"/>
-      <w:bookmarkEnd w:id="51"/>
+      <w:bookmarkStart w:id="50" w:name="_feney2jb01ba" w:colFirst="0" w:colLast="0"/>
+      <w:bookmarkEnd w:id="50"/>
       <w:r>
         <w:lastRenderedPageBreak/>
         <w:t>Apocalyptic/Prophetic Narratives:</w:t>
@@ -16017,8 +15728,8 @@
         <w:pStyle w:val="Heading2"/>
         <w:ind w:firstLine="720"/>
       </w:pPr>
-      <w:bookmarkStart w:id="52" w:name="_r6irrzr25pta" w:colFirst="0" w:colLast="0"/>
-      <w:bookmarkEnd w:id="52"/>
+      <w:bookmarkStart w:id="51" w:name="_r6irrzr25pta" w:colFirst="0" w:colLast="0"/>
+      <w:bookmarkEnd w:id="51"/>
       <w:r>
         <w:t xml:space="preserve">Positive Statement: </w:t>
       </w:r>
@@ -16054,8 +15765,8 @@
       <w:pPr>
         <w:pStyle w:val="Heading2"/>
       </w:pPr>
-      <w:bookmarkStart w:id="53" w:name="_6up00cq6dh0l" w:colFirst="0" w:colLast="0"/>
-      <w:bookmarkEnd w:id="53"/>
+      <w:bookmarkStart w:id="52" w:name="_6up00cq6dh0l" w:colFirst="0" w:colLast="0"/>
+      <w:bookmarkEnd w:id="52"/>
       <w:r>
         <w:br w:type="page"/>
       </w:r>
@@ -16065,8 +15776,8 @@
         <w:pStyle w:val="Heading2"/>
         <w:ind w:firstLine="720"/>
       </w:pPr>
-      <w:bookmarkStart w:id="54" w:name="_j2984o5lqxkk" w:colFirst="0" w:colLast="0"/>
-      <w:bookmarkEnd w:id="54"/>
+      <w:bookmarkStart w:id="53" w:name="_j2984o5lqxkk" w:colFirst="0" w:colLast="0"/>
+      <w:bookmarkEnd w:id="53"/>
       <w:r>
         <w:lastRenderedPageBreak/>
         <w:t>Revelation 4:1-11</w:t>
@@ -16375,8 +16086,8 @@
           <w:szCs w:val="22"/>
         </w:rPr>
       </w:pPr>
-      <w:bookmarkStart w:id="55" w:name="_pqqeauh8y2g" w:colFirst="0" w:colLast="0"/>
-      <w:bookmarkEnd w:id="55"/>
+      <w:bookmarkStart w:id="54" w:name="_pqqeauh8y2g" w:colFirst="0" w:colLast="0"/>
+      <w:bookmarkEnd w:id="54"/>
       <w:r>
         <w:br w:type="page"/>
       </w:r>
@@ -16549,23 +16260,7 @@
               <w:ind w:left="150" w:hanging="210"/>
             </w:pPr>
             <w:r>
-              <w:t xml:space="preserve">They keep saying </w:t>
-            </w:r>
-            <w:proofErr w:type="gramStart"/>
-            <w:r>
-              <w:t>over and over again</w:t>
-            </w:r>
-            <w:proofErr w:type="gramEnd"/>
-            <w:r>
-              <w:t xml:space="preserve">, “Holy, holy, holy is the Lord God almighty, who was and is and is to come.” Night and </w:t>
-            </w:r>
-            <w:proofErr w:type="gramStart"/>
-            <w:r>
-              <w:t>day</w:t>
-            </w:r>
-            <w:proofErr w:type="gramEnd"/>
-            <w:r>
-              <w:t xml:space="preserve"> they repeat this.</w:t>
+              <w:t>They keep saying over and over again, “Holy, holy, holy is the Lord God almighty, who was and is and is to come.” Night and day they repeat this.</w:t>
             </w:r>
           </w:p>
           <w:p>
@@ -16583,15 +16278,7 @@
               <w:t>24</w:t>
             </w:r>
             <w:r>
-              <w:t xml:space="preserve"> elders </w:t>
-            </w:r>
-            <w:proofErr w:type="gramStart"/>
-            <w:r>
-              <w:t>fall down</w:t>
-            </w:r>
-            <w:proofErr w:type="gramEnd"/>
-            <w:r>
-              <w:t xml:space="preserve"> before the One on the throne and worship him who lives forever. </w:t>
+              <w:t xml:space="preserve"> elders fall down before the One on the throne and worship him who lives forever. </w:t>
             </w:r>
           </w:p>
           <w:p>
@@ -17043,15 +16730,7 @@
           </w:tcPr>
           <w:p>
             <w:r>
-              <w:t xml:space="preserve">They speak praises and give glory to </w:t>
-            </w:r>
-            <w:proofErr w:type="gramStart"/>
-            <w:r>
-              <w:t>God, and</w:t>
-            </w:r>
-            <w:proofErr w:type="gramEnd"/>
-            <w:r>
-              <w:t xml:space="preserve"> worship him. The 24 elders bow before the throne and lay their crowns before the throne.</w:t>
+              <w:t>They speak praises and give glory to God, and worship him. The 24 elders bow before the throne and lay their crowns before the throne.</w:t>
             </w:r>
           </w:p>
         </w:tc>
@@ -17416,15 +17095,7 @@
           </w:tcPr>
           <w:p>
             <w:r>
-              <w:t xml:space="preserve">He is the creator of all things and deserves to be worshiped by </w:t>
-            </w:r>
-            <w:proofErr w:type="gramStart"/>
-            <w:r>
-              <w:t>all of</w:t>
-            </w:r>
-            <w:proofErr w:type="gramEnd"/>
-            <w:r>
-              <w:t xml:space="preserve"> his creation. (Those who are in his presence in heaven are in awe of him and spend their time worshiping him because they see that He is worthy of their worship.) </w:t>
+              <w:t xml:space="preserve">He is the creator of all things and deserves to be worshiped by all of his creation. (Those who are in his presence in heaven are in awe of him and spend their time worshiping him because they see that He is worthy of their worship.) </w:t>
             </w:r>
           </w:p>
         </w:tc>
@@ -17578,15 +17249,7 @@
           </w:tcPr>
           <w:p>
             <w:r>
-              <w:t xml:space="preserve">Answers will vary but may </w:t>
-            </w:r>
-            <w:proofErr w:type="gramStart"/>
-            <w:r>
-              <w:t>include:</w:t>
-            </w:r>
-            <w:proofErr w:type="gramEnd"/>
-            <w:r>
-              <w:t xml:space="preserve"> awe, fear, excitement, wonder, hope, confusion, joy, desire to praise God more.</w:t>
+              <w:t>Answers will vary but may include: awe, fear, excitement, wonder, hope, confusion, joy, desire to praise God more.</w:t>
             </w:r>
           </w:p>
         </w:tc>
@@ -17623,16 +17286,16 @@
           <w:szCs w:val="22"/>
         </w:rPr>
       </w:pPr>
-      <w:bookmarkStart w:id="56" w:name="_qs4tx0qj8vta" w:colFirst="0" w:colLast="0"/>
-      <w:bookmarkEnd w:id="56"/>
+      <w:bookmarkStart w:id="55" w:name="_qs4tx0qj8vta" w:colFirst="0" w:colLast="0"/>
+      <w:bookmarkEnd w:id="55"/>
     </w:p>
     <w:p>
       <w:pPr>
         <w:pStyle w:val="Heading2"/>
         <w:spacing w:after="160" w:line="259" w:lineRule="auto"/>
       </w:pPr>
-      <w:bookmarkStart w:id="57" w:name="_x3uazq3xwnw9" w:colFirst="0" w:colLast="0"/>
-      <w:bookmarkEnd w:id="57"/>
+      <w:bookmarkStart w:id="56" w:name="_x3uazq3xwnw9" w:colFirst="0" w:colLast="0"/>
+      <w:bookmarkEnd w:id="56"/>
       <w:r>
         <w:br w:type="page"/>
       </w:r>
@@ -17643,8 +17306,8 @@
         <w:spacing w:after="160" w:line="259" w:lineRule="auto"/>
         <w:ind w:left="360"/>
       </w:pPr>
-      <w:bookmarkStart w:id="58" w:name="_dj2a8yr1hfwf" w:colFirst="0" w:colLast="0"/>
-      <w:bookmarkEnd w:id="58"/>
+      <w:bookmarkStart w:id="57" w:name="_dj2a8yr1hfwf" w:colFirst="0" w:colLast="0"/>
+      <w:bookmarkEnd w:id="57"/>
       <w:r>
         <w:lastRenderedPageBreak/>
         <w:t xml:space="preserve">Revelation 12:1-9 </w:t>
@@ -18778,7 +18441,7 @@
 </file>
 
 <file path=word/endnotes.xml><?xml version="1.0" encoding="utf-8"?>
-<w:endnotes xmlns:wpc="http://schemas.microsoft.com/office/word/2010/wordprocessingCanvas" xmlns:cx="http://schemas.microsoft.com/office/drawing/2014/chartex" xmlns:cx1="http://schemas.microsoft.com/office/drawing/2015/9/8/chartex" xmlns:cx2="http://schemas.microsoft.com/office/drawing/2015/10/21/chartex" xmlns:cx3="http://schemas.microsoft.com/office/drawing/2016/5/9/chartex" xmlns:cx4="http://schemas.microsoft.com/office/drawing/2016/5/10/chartex" xmlns:cx5="http://schemas.microsoft.com/office/drawing/2016/5/11/chartex" xmlns:cx6="http://schemas.microsoft.com/office/drawing/2016/5/12/chartex" xmlns:cx7="http://schemas.microsoft.com/office/drawing/2016/5/13/chartex" xmlns:cx8="http://schemas.microsoft.com/office/drawing/2016/5/14/chartex" xmlns:mc="http://schemas.openxmlformats.org/markup-compatibility/2006" xmlns:aink="http://schemas.microsoft.com/office/drawing/2016/ink" xmlns:am3d="http://schemas.microsoft.com/office/drawing/2017/model3d" xmlns:o="urn:schemas-microsoft-com:office:office" xmlns:r="http://schemas.openxmlformats.org/officeDocument/2006/relationships" xmlns:m="http://schemas.openxmlformats.org/officeDocument/2006/math" xmlns:v="urn:schemas-microsoft-com:vml" xmlns:wp14="http://schemas.microsoft.com/office/word/2010/wordprocessingDrawing" xmlns:wp="http://schemas.openxmlformats.org/drawingml/2006/wordprocessingDrawing" xmlns:w10="urn:schemas-microsoft-com:office:word" xmlns:w="http://schemas.openxmlformats.org/wordprocessingml/2006/main" xmlns:w14="http://schemas.microsoft.com/office/word/2010/wordml" xmlns:w15="http://schemas.microsoft.com/office/word/2012/wordml" xmlns:w16cid="http://schemas.microsoft.com/office/word/2016/wordml/cid" xmlns:w16se="http://schemas.microsoft.com/office/word/2015/wordml/symex" xmlns:wpg="http://schemas.microsoft.com/office/word/2010/wordprocessingGroup" xmlns:wpi="http://schemas.microsoft.com/office/word/2010/wordprocessingInk" xmlns:wne="http://schemas.microsoft.com/office/word/2006/wordml" xmlns:wps="http://schemas.microsoft.com/office/word/2010/wordprocessingShape" mc:Ignorable="w14 w15 w16se w16cid wp14">
+<w:endnotes xmlns:wpc="http://schemas.microsoft.com/office/word/2010/wordprocessingCanvas" xmlns:cx="http://schemas.microsoft.com/office/drawing/2014/chartex" xmlns:cx1="http://schemas.microsoft.com/office/drawing/2015/9/8/chartex" xmlns:cx2="http://schemas.microsoft.com/office/drawing/2015/10/21/chartex" xmlns:cx3="http://schemas.microsoft.com/office/drawing/2016/5/9/chartex" xmlns:cx4="http://schemas.microsoft.com/office/drawing/2016/5/10/chartex" xmlns:cx5="http://schemas.microsoft.com/office/drawing/2016/5/11/chartex" xmlns:cx6="http://schemas.microsoft.com/office/drawing/2016/5/12/chartex" xmlns:cx7="http://schemas.microsoft.com/office/drawing/2016/5/13/chartex" xmlns:cx8="http://schemas.microsoft.com/office/drawing/2016/5/14/chartex" xmlns:mc="http://schemas.openxmlformats.org/markup-compatibility/2006" xmlns:aink="http://schemas.microsoft.com/office/drawing/2016/ink" xmlns:am3d="http://schemas.microsoft.com/office/drawing/2017/model3d" xmlns:o="urn:schemas-microsoft-com:office:office" xmlns:r="http://schemas.openxmlformats.org/officeDocument/2006/relationships" xmlns:m="http://schemas.openxmlformats.org/officeDocument/2006/math" xmlns:v="urn:schemas-microsoft-com:vml" xmlns:wp14="http://schemas.microsoft.com/office/word/2010/wordprocessingDrawing" xmlns:wp="http://schemas.openxmlformats.org/drawingml/2006/wordprocessingDrawing" xmlns:w10="urn:schemas-microsoft-com:office:word" xmlns:w="http://schemas.openxmlformats.org/wordprocessingml/2006/main" xmlns:w14="http://schemas.microsoft.com/office/word/2010/wordml" xmlns:w15="http://schemas.microsoft.com/office/word/2012/wordml" xmlns:w16cex="http://schemas.microsoft.com/office/word/2018/wordml/cex" xmlns:w16cid="http://schemas.microsoft.com/office/word/2016/wordml/cid" xmlns:w16="http://schemas.microsoft.com/office/word/2018/wordml" xmlns:w16sdtdh="http://schemas.microsoft.com/office/word/2020/wordml/sdtdatahash" xmlns:w16se="http://schemas.microsoft.com/office/word/2015/wordml/symex" xmlns:wpg="http://schemas.microsoft.com/office/word/2010/wordprocessingGroup" xmlns:wpi="http://schemas.microsoft.com/office/word/2010/wordprocessingInk" xmlns:wne="http://schemas.microsoft.com/office/word/2006/wordml" xmlns:wps="http://schemas.microsoft.com/office/word/2010/wordprocessingShape" mc:Ignorable="w14 w15 w16se w16cid w16 w16cex w16sdtdh wp14">
   <w:endnote w:type="separator" w:id="-1">
     <w:p>
       <w:pPr>
@@ -18803,7 +18466,7 @@
 </file>
 
 <file path=word/footer1.xml><?xml version="1.0" encoding="utf-8"?>
-<w:ftr xmlns:wpc="http://schemas.microsoft.com/office/word/2010/wordprocessingCanvas" xmlns:cx="http://schemas.microsoft.com/office/drawing/2014/chartex" xmlns:cx1="http://schemas.microsoft.com/office/drawing/2015/9/8/chartex" xmlns:cx2="http://schemas.microsoft.com/office/drawing/2015/10/21/chartex" xmlns:cx3="http://schemas.microsoft.com/office/drawing/2016/5/9/chartex" xmlns:cx4="http://schemas.microsoft.com/office/drawing/2016/5/10/chartex" xmlns:cx5="http://schemas.microsoft.com/office/drawing/2016/5/11/chartex" xmlns:cx6="http://schemas.microsoft.com/office/drawing/2016/5/12/chartex" xmlns:cx7="http://schemas.microsoft.com/office/drawing/2016/5/13/chartex" xmlns:cx8="http://schemas.microsoft.com/office/drawing/2016/5/14/chartex" xmlns:mc="http://schemas.openxmlformats.org/markup-compatibility/2006" xmlns:aink="http://schemas.microsoft.com/office/drawing/2016/ink" xmlns:am3d="http://schemas.microsoft.com/office/drawing/2017/model3d" xmlns:o="urn:schemas-microsoft-com:office:office" xmlns:r="http://schemas.openxmlformats.org/officeDocument/2006/relationships" xmlns:m="http://schemas.openxmlformats.org/officeDocument/2006/math" xmlns:v="urn:schemas-microsoft-com:vml" xmlns:wp14="http://schemas.microsoft.com/office/word/2010/wordprocessingDrawing" xmlns:wp="http://schemas.openxmlformats.org/drawingml/2006/wordprocessingDrawing" xmlns:w10="urn:schemas-microsoft-com:office:word" xmlns:w="http://schemas.openxmlformats.org/wordprocessingml/2006/main" xmlns:w14="http://schemas.microsoft.com/office/word/2010/wordml" xmlns:w15="http://schemas.microsoft.com/office/word/2012/wordml" xmlns:w16cid="http://schemas.microsoft.com/office/word/2016/wordml/cid" xmlns:w16se="http://schemas.microsoft.com/office/word/2015/wordml/symex" xmlns:wpg="http://schemas.microsoft.com/office/word/2010/wordprocessingGroup" xmlns:wpi="http://schemas.microsoft.com/office/word/2010/wordprocessingInk" xmlns:wne="http://schemas.microsoft.com/office/word/2006/wordml" xmlns:wps="http://schemas.microsoft.com/office/word/2010/wordprocessingShape" mc:Ignorable="w14 w15 w16se w16cid wp14">
+<w:ftr xmlns:wpc="http://schemas.microsoft.com/office/word/2010/wordprocessingCanvas" xmlns:cx="http://schemas.microsoft.com/office/drawing/2014/chartex" xmlns:cx1="http://schemas.microsoft.com/office/drawing/2015/9/8/chartex" xmlns:cx2="http://schemas.microsoft.com/office/drawing/2015/10/21/chartex" xmlns:cx3="http://schemas.microsoft.com/office/drawing/2016/5/9/chartex" xmlns:cx4="http://schemas.microsoft.com/office/drawing/2016/5/10/chartex" xmlns:cx5="http://schemas.microsoft.com/office/drawing/2016/5/11/chartex" xmlns:cx6="http://schemas.microsoft.com/office/drawing/2016/5/12/chartex" xmlns:cx7="http://schemas.microsoft.com/office/drawing/2016/5/13/chartex" xmlns:cx8="http://schemas.microsoft.com/office/drawing/2016/5/14/chartex" xmlns:mc="http://schemas.openxmlformats.org/markup-compatibility/2006" xmlns:aink="http://schemas.microsoft.com/office/drawing/2016/ink" xmlns:am3d="http://schemas.microsoft.com/office/drawing/2017/model3d" xmlns:o="urn:schemas-microsoft-com:office:office" xmlns:r="http://schemas.openxmlformats.org/officeDocument/2006/relationships" xmlns:m="http://schemas.openxmlformats.org/officeDocument/2006/math" xmlns:v="urn:schemas-microsoft-com:vml" xmlns:wp14="http://schemas.microsoft.com/office/word/2010/wordprocessingDrawing" xmlns:wp="http://schemas.openxmlformats.org/drawingml/2006/wordprocessingDrawing" xmlns:w10="urn:schemas-microsoft-com:office:word" xmlns:w="http://schemas.openxmlformats.org/wordprocessingml/2006/main" xmlns:w14="http://schemas.microsoft.com/office/word/2010/wordml" xmlns:w15="http://schemas.microsoft.com/office/word/2012/wordml" xmlns:w16cex="http://schemas.microsoft.com/office/word/2018/wordml/cex" xmlns:w16cid="http://schemas.microsoft.com/office/word/2016/wordml/cid" xmlns:w16="http://schemas.microsoft.com/office/word/2018/wordml" xmlns:w16sdtdh="http://schemas.microsoft.com/office/word/2020/wordml/sdtdatahash" xmlns:w16se="http://schemas.microsoft.com/office/word/2015/wordml/symex" xmlns:wpg="http://schemas.microsoft.com/office/word/2010/wordprocessingGroup" xmlns:wpi="http://schemas.microsoft.com/office/word/2010/wordprocessingInk" xmlns:wne="http://schemas.microsoft.com/office/word/2006/wordml" xmlns:wps="http://schemas.microsoft.com/office/word/2010/wordprocessingShape" mc:Ignorable="w14 w15 w16se w16cid w16 w16cex w16sdtdh wp14">
   <w:p>
     <w:pPr>
       <w:jc w:val="right"/>
@@ -18813,7 +18476,7 @@
 </file>
 
 <file path=word/footer2.xml><?xml version="1.0" encoding="utf-8"?>
-<w:ftr xmlns:wpc="http://schemas.microsoft.com/office/word/2010/wordprocessingCanvas" xmlns:cx="http://schemas.microsoft.com/office/drawing/2014/chartex" xmlns:cx1="http://schemas.microsoft.com/office/drawing/2015/9/8/chartex" xmlns:cx2="http://schemas.microsoft.com/office/drawing/2015/10/21/chartex" xmlns:cx3="http://schemas.microsoft.com/office/drawing/2016/5/9/chartex" xmlns:cx4="http://schemas.microsoft.com/office/drawing/2016/5/10/chartex" xmlns:cx5="http://schemas.microsoft.com/office/drawing/2016/5/11/chartex" xmlns:cx6="http://schemas.microsoft.com/office/drawing/2016/5/12/chartex" xmlns:cx7="http://schemas.microsoft.com/office/drawing/2016/5/13/chartex" xmlns:cx8="http://schemas.microsoft.com/office/drawing/2016/5/14/chartex" xmlns:mc="http://schemas.openxmlformats.org/markup-compatibility/2006" xmlns:aink="http://schemas.microsoft.com/office/drawing/2016/ink" xmlns:am3d="http://schemas.microsoft.com/office/drawing/2017/model3d" xmlns:o="urn:schemas-microsoft-com:office:office" xmlns:r="http://schemas.openxmlformats.org/officeDocument/2006/relationships" xmlns:m="http://schemas.openxmlformats.org/officeDocument/2006/math" xmlns:v="urn:schemas-microsoft-com:vml" xmlns:wp14="http://schemas.microsoft.com/office/word/2010/wordprocessingDrawing" xmlns:wp="http://schemas.openxmlformats.org/drawingml/2006/wordprocessingDrawing" xmlns:w10="urn:schemas-microsoft-com:office:word" xmlns:w="http://schemas.openxmlformats.org/wordprocessingml/2006/main" xmlns:w14="http://schemas.microsoft.com/office/word/2010/wordml" xmlns:w15="http://schemas.microsoft.com/office/word/2012/wordml" xmlns:w16cid="http://schemas.microsoft.com/office/word/2016/wordml/cid" xmlns:w16se="http://schemas.microsoft.com/office/word/2015/wordml/symex" xmlns:wpg="http://schemas.microsoft.com/office/word/2010/wordprocessingGroup" xmlns:wpi="http://schemas.microsoft.com/office/word/2010/wordprocessingInk" xmlns:wne="http://schemas.microsoft.com/office/word/2006/wordml" xmlns:wps="http://schemas.microsoft.com/office/word/2010/wordprocessingShape" mc:Ignorable="w14 w15 w16se w16cid wp14">
+<w:ftr xmlns:wpc="http://schemas.microsoft.com/office/word/2010/wordprocessingCanvas" xmlns:cx="http://schemas.microsoft.com/office/drawing/2014/chartex" xmlns:cx1="http://schemas.microsoft.com/office/drawing/2015/9/8/chartex" xmlns:cx2="http://schemas.microsoft.com/office/drawing/2015/10/21/chartex" xmlns:cx3="http://schemas.microsoft.com/office/drawing/2016/5/9/chartex" xmlns:cx4="http://schemas.microsoft.com/office/drawing/2016/5/10/chartex" xmlns:cx5="http://schemas.microsoft.com/office/drawing/2016/5/11/chartex" xmlns:cx6="http://schemas.microsoft.com/office/drawing/2016/5/12/chartex" xmlns:cx7="http://schemas.microsoft.com/office/drawing/2016/5/13/chartex" xmlns:cx8="http://schemas.microsoft.com/office/drawing/2016/5/14/chartex" xmlns:mc="http://schemas.openxmlformats.org/markup-compatibility/2006" xmlns:aink="http://schemas.microsoft.com/office/drawing/2016/ink" xmlns:am3d="http://schemas.microsoft.com/office/drawing/2017/model3d" xmlns:o="urn:schemas-microsoft-com:office:office" xmlns:r="http://schemas.openxmlformats.org/officeDocument/2006/relationships" xmlns:m="http://schemas.openxmlformats.org/officeDocument/2006/math" xmlns:v="urn:schemas-microsoft-com:vml" xmlns:wp14="http://schemas.microsoft.com/office/word/2010/wordprocessingDrawing" xmlns:wp="http://schemas.openxmlformats.org/drawingml/2006/wordprocessingDrawing" xmlns:w10="urn:schemas-microsoft-com:office:word" xmlns:w="http://schemas.openxmlformats.org/wordprocessingml/2006/main" xmlns:w14="http://schemas.microsoft.com/office/word/2010/wordml" xmlns:w15="http://schemas.microsoft.com/office/word/2012/wordml" xmlns:w16cex="http://schemas.microsoft.com/office/word/2018/wordml/cex" xmlns:w16cid="http://schemas.microsoft.com/office/word/2016/wordml/cid" xmlns:w16="http://schemas.microsoft.com/office/word/2018/wordml" xmlns:w16sdtdh="http://schemas.microsoft.com/office/word/2020/wordml/sdtdatahash" xmlns:w16se="http://schemas.microsoft.com/office/word/2015/wordml/symex" xmlns:wpg="http://schemas.microsoft.com/office/word/2010/wordprocessingGroup" xmlns:wpi="http://schemas.microsoft.com/office/word/2010/wordprocessingInk" xmlns:wne="http://schemas.microsoft.com/office/word/2006/wordml" xmlns:wps="http://schemas.microsoft.com/office/word/2010/wordprocessingShape" mc:Ignorable="w14 w15 w16se w16cid w16 w16cex w16sdtdh wp14">
   <w:p>
     <w:pPr>
       <w:jc w:val="right"/>
@@ -18823,7 +18486,7 @@
 </file>
 
 <file path=word/footnotes.xml><?xml version="1.0" encoding="utf-8"?>
-<w:footnotes xmlns:wpc="http://schemas.microsoft.com/office/word/2010/wordprocessingCanvas" xmlns:cx="http://schemas.microsoft.com/office/drawing/2014/chartex" xmlns:cx1="http://schemas.microsoft.com/office/drawing/2015/9/8/chartex" xmlns:cx2="http://schemas.microsoft.com/office/drawing/2015/10/21/chartex" xmlns:cx3="http://schemas.microsoft.com/office/drawing/2016/5/9/chartex" xmlns:cx4="http://schemas.microsoft.com/office/drawing/2016/5/10/chartex" xmlns:cx5="http://schemas.microsoft.com/office/drawing/2016/5/11/chartex" xmlns:cx6="http://schemas.microsoft.com/office/drawing/2016/5/12/chartex" xmlns:cx7="http://schemas.microsoft.com/office/drawing/2016/5/13/chartex" xmlns:cx8="http://schemas.microsoft.com/office/drawing/2016/5/14/chartex" xmlns:mc="http://schemas.openxmlformats.org/markup-compatibility/2006" xmlns:aink="http://schemas.microsoft.com/office/drawing/2016/ink" xmlns:am3d="http://schemas.microsoft.com/office/drawing/2017/model3d" xmlns:o="urn:schemas-microsoft-com:office:office" xmlns:r="http://schemas.openxmlformats.org/officeDocument/2006/relationships" xmlns:m="http://schemas.openxmlformats.org/officeDocument/2006/math" xmlns:v="urn:schemas-microsoft-com:vml" xmlns:wp14="http://schemas.microsoft.com/office/word/2010/wordprocessingDrawing" xmlns:wp="http://schemas.openxmlformats.org/drawingml/2006/wordprocessingDrawing" xmlns:w10="urn:schemas-microsoft-com:office:word" xmlns:w="http://schemas.openxmlformats.org/wordprocessingml/2006/main" xmlns:w14="http://schemas.microsoft.com/office/word/2010/wordml" xmlns:w15="http://schemas.microsoft.com/office/word/2012/wordml" xmlns:w16cid="http://schemas.microsoft.com/office/word/2016/wordml/cid" xmlns:w16se="http://schemas.microsoft.com/office/word/2015/wordml/symex" xmlns:wpg="http://schemas.microsoft.com/office/word/2010/wordprocessingGroup" xmlns:wpi="http://schemas.microsoft.com/office/word/2010/wordprocessingInk" xmlns:wne="http://schemas.microsoft.com/office/word/2006/wordml" xmlns:wps="http://schemas.microsoft.com/office/word/2010/wordprocessingShape" mc:Ignorable="w14 w15 w16se w16cid wp14">
+<w:footnotes xmlns:wpc="http://schemas.microsoft.com/office/word/2010/wordprocessingCanvas" xmlns:cx="http://schemas.microsoft.com/office/drawing/2014/chartex" xmlns:cx1="http://schemas.microsoft.com/office/drawing/2015/9/8/chartex" xmlns:cx2="http://schemas.microsoft.com/office/drawing/2015/10/21/chartex" xmlns:cx3="http://schemas.microsoft.com/office/drawing/2016/5/9/chartex" xmlns:cx4="http://schemas.microsoft.com/office/drawing/2016/5/10/chartex" xmlns:cx5="http://schemas.microsoft.com/office/drawing/2016/5/11/chartex" xmlns:cx6="http://schemas.microsoft.com/office/drawing/2016/5/12/chartex" xmlns:cx7="http://schemas.microsoft.com/office/drawing/2016/5/13/chartex" xmlns:cx8="http://schemas.microsoft.com/office/drawing/2016/5/14/chartex" xmlns:mc="http://schemas.openxmlformats.org/markup-compatibility/2006" xmlns:aink="http://schemas.microsoft.com/office/drawing/2016/ink" xmlns:am3d="http://schemas.microsoft.com/office/drawing/2017/model3d" xmlns:o="urn:schemas-microsoft-com:office:office" xmlns:r="http://schemas.openxmlformats.org/officeDocument/2006/relationships" xmlns:m="http://schemas.openxmlformats.org/officeDocument/2006/math" xmlns:v="urn:schemas-microsoft-com:vml" xmlns:wp14="http://schemas.microsoft.com/office/word/2010/wordprocessingDrawing" xmlns:wp="http://schemas.openxmlformats.org/drawingml/2006/wordprocessingDrawing" xmlns:w10="urn:schemas-microsoft-com:office:word" xmlns:w="http://schemas.openxmlformats.org/wordprocessingml/2006/main" xmlns:w14="http://schemas.microsoft.com/office/word/2010/wordml" xmlns:w15="http://schemas.microsoft.com/office/word/2012/wordml" xmlns:w16cex="http://schemas.microsoft.com/office/word/2018/wordml/cex" xmlns:w16cid="http://schemas.microsoft.com/office/word/2016/wordml/cid" xmlns:w16="http://schemas.microsoft.com/office/word/2018/wordml" xmlns:w16sdtdh="http://schemas.microsoft.com/office/word/2020/wordml/sdtdatahash" xmlns:w16se="http://schemas.microsoft.com/office/word/2015/wordml/symex" xmlns:wpg="http://schemas.microsoft.com/office/word/2010/wordprocessingGroup" xmlns:wpi="http://schemas.microsoft.com/office/word/2010/wordprocessingInk" xmlns:wne="http://schemas.microsoft.com/office/word/2006/wordml" xmlns:wps="http://schemas.microsoft.com/office/word/2010/wordprocessingShape" mc:Ignorable="w14 w15 w16se w16cid w16 w16cex w16sdtdh wp14">
   <w:footnote w:type="separator" w:id="-1">
     <w:p>
       <w:pPr>
@@ -18848,7 +18511,7 @@
 </file>
 
 <file path=word/header1.xml><?xml version="1.0" encoding="utf-8"?>
-<w:hdr xmlns:wpc="http://schemas.microsoft.com/office/word/2010/wordprocessingCanvas" xmlns:cx="http://schemas.microsoft.com/office/drawing/2014/chartex" xmlns:cx1="http://schemas.microsoft.com/office/drawing/2015/9/8/chartex" xmlns:cx2="http://schemas.microsoft.com/office/drawing/2015/10/21/chartex" xmlns:cx3="http://schemas.microsoft.com/office/drawing/2016/5/9/chartex" xmlns:cx4="http://schemas.microsoft.com/office/drawing/2016/5/10/chartex" xmlns:cx5="http://schemas.microsoft.com/office/drawing/2016/5/11/chartex" xmlns:cx6="http://schemas.microsoft.com/office/drawing/2016/5/12/chartex" xmlns:cx7="http://schemas.microsoft.com/office/drawing/2016/5/13/chartex" xmlns:cx8="http://schemas.microsoft.com/office/drawing/2016/5/14/chartex" xmlns:mc="http://schemas.openxmlformats.org/markup-compatibility/2006" xmlns:aink="http://schemas.microsoft.com/office/drawing/2016/ink" xmlns:am3d="http://schemas.microsoft.com/office/drawing/2017/model3d" xmlns:o="urn:schemas-microsoft-com:office:office" xmlns:r="http://schemas.openxmlformats.org/officeDocument/2006/relationships" xmlns:m="http://schemas.openxmlformats.org/officeDocument/2006/math" xmlns:v="urn:schemas-microsoft-com:vml" xmlns:wp14="http://schemas.microsoft.com/office/word/2010/wordprocessingDrawing" xmlns:wp="http://schemas.openxmlformats.org/drawingml/2006/wordprocessingDrawing" xmlns:w10="urn:schemas-microsoft-com:office:word" xmlns:w="http://schemas.openxmlformats.org/wordprocessingml/2006/main" xmlns:w14="http://schemas.microsoft.com/office/word/2010/wordml" xmlns:w15="http://schemas.microsoft.com/office/word/2012/wordml" xmlns:w16cid="http://schemas.microsoft.com/office/word/2016/wordml/cid" xmlns:w16se="http://schemas.microsoft.com/office/word/2015/wordml/symex" xmlns:wpg="http://schemas.microsoft.com/office/word/2010/wordprocessingGroup" xmlns:wpi="http://schemas.microsoft.com/office/word/2010/wordprocessingInk" xmlns:wne="http://schemas.microsoft.com/office/word/2006/wordml" xmlns:wps="http://schemas.microsoft.com/office/word/2010/wordprocessingShape" mc:Ignorable="w14 w15 w16se w16cid wp14">
+<w:hdr xmlns:wpc="http://schemas.microsoft.com/office/word/2010/wordprocessingCanvas" xmlns:cx="http://schemas.microsoft.com/office/drawing/2014/chartex" xmlns:cx1="http://schemas.microsoft.com/office/drawing/2015/9/8/chartex" xmlns:cx2="http://schemas.microsoft.com/office/drawing/2015/10/21/chartex" xmlns:cx3="http://schemas.microsoft.com/office/drawing/2016/5/9/chartex" xmlns:cx4="http://schemas.microsoft.com/office/drawing/2016/5/10/chartex" xmlns:cx5="http://schemas.microsoft.com/office/drawing/2016/5/11/chartex" xmlns:cx6="http://schemas.microsoft.com/office/drawing/2016/5/12/chartex" xmlns:cx7="http://schemas.microsoft.com/office/drawing/2016/5/13/chartex" xmlns:cx8="http://schemas.microsoft.com/office/drawing/2016/5/14/chartex" xmlns:mc="http://schemas.openxmlformats.org/markup-compatibility/2006" xmlns:aink="http://schemas.microsoft.com/office/drawing/2016/ink" xmlns:am3d="http://schemas.microsoft.com/office/drawing/2017/model3d" xmlns:o="urn:schemas-microsoft-com:office:office" xmlns:r="http://schemas.openxmlformats.org/officeDocument/2006/relationships" xmlns:m="http://schemas.openxmlformats.org/officeDocument/2006/math" xmlns:v="urn:schemas-microsoft-com:vml" xmlns:wp14="http://schemas.microsoft.com/office/word/2010/wordprocessingDrawing" xmlns:wp="http://schemas.openxmlformats.org/drawingml/2006/wordprocessingDrawing" xmlns:w10="urn:schemas-microsoft-com:office:word" xmlns:w="http://schemas.openxmlformats.org/wordprocessingml/2006/main" xmlns:w14="http://schemas.microsoft.com/office/word/2010/wordml" xmlns:w15="http://schemas.microsoft.com/office/word/2012/wordml" xmlns:w16cex="http://schemas.microsoft.com/office/word/2018/wordml/cex" xmlns:w16cid="http://schemas.microsoft.com/office/word/2016/wordml/cid" xmlns:w16="http://schemas.microsoft.com/office/word/2018/wordml" xmlns:w16sdtdh="http://schemas.microsoft.com/office/word/2020/wordml/sdtdatahash" xmlns:w16se="http://schemas.microsoft.com/office/word/2015/wordml/symex" xmlns:wpg="http://schemas.microsoft.com/office/word/2010/wordprocessingGroup" xmlns:wpi="http://schemas.microsoft.com/office/word/2010/wordprocessingInk" xmlns:wne="http://schemas.microsoft.com/office/word/2006/wordml" xmlns:wps="http://schemas.microsoft.com/office/word/2010/wordprocessingShape" mc:Ignorable="w14 w15 w16se w16cid w16 w16cex w16sdtdh wp14">
   <w:p>
     <w:pPr>
       <w:jc w:val="right"/>
@@ -18876,13 +18539,13 @@
 </file>
 
 <file path=word/header2.xml><?xml version="1.0" encoding="utf-8"?>
-<w:hdr xmlns:wpc="http://schemas.microsoft.com/office/word/2010/wordprocessingCanvas" xmlns:cx="http://schemas.microsoft.com/office/drawing/2014/chartex" xmlns:cx1="http://schemas.microsoft.com/office/drawing/2015/9/8/chartex" xmlns:cx2="http://schemas.microsoft.com/office/drawing/2015/10/21/chartex" xmlns:cx3="http://schemas.microsoft.com/office/drawing/2016/5/9/chartex" xmlns:cx4="http://schemas.microsoft.com/office/drawing/2016/5/10/chartex" xmlns:cx5="http://schemas.microsoft.com/office/drawing/2016/5/11/chartex" xmlns:cx6="http://schemas.microsoft.com/office/drawing/2016/5/12/chartex" xmlns:cx7="http://schemas.microsoft.com/office/drawing/2016/5/13/chartex" xmlns:cx8="http://schemas.microsoft.com/office/drawing/2016/5/14/chartex" xmlns:mc="http://schemas.openxmlformats.org/markup-compatibility/2006" xmlns:aink="http://schemas.microsoft.com/office/drawing/2016/ink" xmlns:am3d="http://schemas.microsoft.com/office/drawing/2017/model3d" xmlns:o="urn:schemas-microsoft-com:office:office" xmlns:r="http://schemas.openxmlformats.org/officeDocument/2006/relationships" xmlns:m="http://schemas.openxmlformats.org/officeDocument/2006/math" xmlns:v="urn:schemas-microsoft-com:vml" xmlns:wp14="http://schemas.microsoft.com/office/word/2010/wordprocessingDrawing" xmlns:wp="http://schemas.openxmlformats.org/drawingml/2006/wordprocessingDrawing" xmlns:w10="urn:schemas-microsoft-com:office:word" xmlns:w="http://schemas.openxmlformats.org/wordprocessingml/2006/main" xmlns:w14="http://schemas.microsoft.com/office/word/2010/wordml" xmlns:w15="http://schemas.microsoft.com/office/word/2012/wordml" xmlns:w16cid="http://schemas.microsoft.com/office/word/2016/wordml/cid" xmlns:w16se="http://schemas.microsoft.com/office/word/2015/wordml/symex" xmlns:wpg="http://schemas.microsoft.com/office/word/2010/wordprocessingGroup" xmlns:wpi="http://schemas.microsoft.com/office/word/2010/wordprocessingInk" xmlns:wne="http://schemas.microsoft.com/office/word/2006/wordml" xmlns:wps="http://schemas.microsoft.com/office/word/2010/wordprocessingShape" mc:Ignorable="w14 w15 w16se w16cid wp14">
+<w:hdr xmlns:wpc="http://schemas.microsoft.com/office/word/2010/wordprocessingCanvas" xmlns:cx="http://schemas.microsoft.com/office/drawing/2014/chartex" xmlns:cx1="http://schemas.microsoft.com/office/drawing/2015/9/8/chartex" xmlns:cx2="http://schemas.microsoft.com/office/drawing/2015/10/21/chartex" xmlns:cx3="http://schemas.microsoft.com/office/drawing/2016/5/9/chartex" xmlns:cx4="http://schemas.microsoft.com/office/drawing/2016/5/10/chartex" xmlns:cx5="http://schemas.microsoft.com/office/drawing/2016/5/11/chartex" xmlns:cx6="http://schemas.microsoft.com/office/drawing/2016/5/12/chartex" xmlns:cx7="http://schemas.microsoft.com/office/drawing/2016/5/13/chartex" xmlns:cx8="http://schemas.microsoft.com/office/drawing/2016/5/14/chartex" xmlns:mc="http://schemas.openxmlformats.org/markup-compatibility/2006" xmlns:aink="http://schemas.microsoft.com/office/drawing/2016/ink" xmlns:am3d="http://schemas.microsoft.com/office/drawing/2017/model3d" xmlns:o="urn:schemas-microsoft-com:office:office" xmlns:r="http://schemas.openxmlformats.org/officeDocument/2006/relationships" xmlns:m="http://schemas.openxmlformats.org/officeDocument/2006/math" xmlns:v="urn:schemas-microsoft-com:vml" xmlns:wp14="http://schemas.microsoft.com/office/word/2010/wordprocessingDrawing" xmlns:wp="http://schemas.openxmlformats.org/drawingml/2006/wordprocessingDrawing" xmlns:w10="urn:schemas-microsoft-com:office:word" xmlns:w="http://schemas.openxmlformats.org/wordprocessingml/2006/main" xmlns:w14="http://schemas.microsoft.com/office/word/2010/wordml" xmlns:w15="http://schemas.microsoft.com/office/word/2012/wordml" xmlns:w16cex="http://schemas.microsoft.com/office/word/2018/wordml/cex" xmlns:w16cid="http://schemas.microsoft.com/office/word/2016/wordml/cid" xmlns:w16="http://schemas.microsoft.com/office/word/2018/wordml" xmlns:w16sdtdh="http://schemas.microsoft.com/office/word/2020/wordml/sdtdatahash" xmlns:w16se="http://schemas.microsoft.com/office/word/2015/wordml/symex" xmlns:wpg="http://schemas.microsoft.com/office/word/2010/wordprocessingGroup" xmlns:wpi="http://schemas.microsoft.com/office/word/2010/wordprocessingInk" xmlns:wne="http://schemas.microsoft.com/office/word/2006/wordml" xmlns:wps="http://schemas.microsoft.com/office/word/2010/wordprocessingShape" mc:Ignorable="w14 w15 w16se w16cid w16 w16cex w16sdtdh wp14">
   <w:p/>
 </w:hdr>
 </file>
 
 <file path=word/numbering.xml><?xml version="1.0" encoding="utf-8"?>
-<w:numbering xmlns:wpc="http://schemas.microsoft.com/office/word/2010/wordprocessingCanvas" xmlns:cx="http://schemas.microsoft.com/office/drawing/2014/chartex" xmlns:cx1="http://schemas.microsoft.com/office/drawing/2015/9/8/chartex" xmlns:cx2="http://schemas.microsoft.com/office/drawing/2015/10/21/chartex" xmlns:cx3="http://schemas.microsoft.com/office/drawing/2016/5/9/chartex" xmlns:cx4="http://schemas.microsoft.com/office/drawing/2016/5/10/chartex" xmlns:cx5="http://schemas.microsoft.com/office/drawing/2016/5/11/chartex" xmlns:cx6="http://schemas.microsoft.com/office/drawing/2016/5/12/chartex" xmlns:cx7="http://schemas.microsoft.com/office/drawing/2016/5/13/chartex" xmlns:cx8="http://schemas.microsoft.com/office/drawing/2016/5/14/chartex" xmlns:mc="http://schemas.openxmlformats.org/markup-compatibility/2006" xmlns:aink="http://schemas.microsoft.com/office/drawing/2016/ink" xmlns:am3d="http://schemas.microsoft.com/office/drawing/2017/model3d" xmlns:o="urn:schemas-microsoft-com:office:office" xmlns:r="http://schemas.openxmlformats.org/officeDocument/2006/relationships" xmlns:m="http://schemas.openxmlformats.org/officeDocument/2006/math" xmlns:v="urn:schemas-microsoft-com:vml" xmlns:wp14="http://schemas.microsoft.com/office/word/2010/wordprocessingDrawing" xmlns:wp="http://schemas.openxmlformats.org/drawingml/2006/wordprocessingDrawing" xmlns:w10="urn:schemas-microsoft-com:office:word" xmlns:w="http://schemas.openxmlformats.org/wordprocessingml/2006/main" xmlns:w14="http://schemas.microsoft.com/office/word/2010/wordml" xmlns:w15="http://schemas.microsoft.com/office/word/2012/wordml" xmlns:w16cid="http://schemas.microsoft.com/office/word/2016/wordml/cid" xmlns:w16se="http://schemas.microsoft.com/office/word/2015/wordml/symex" xmlns:wpg="http://schemas.microsoft.com/office/word/2010/wordprocessingGroup" xmlns:wpi="http://schemas.microsoft.com/office/word/2010/wordprocessingInk" xmlns:wne="http://schemas.microsoft.com/office/word/2006/wordml" xmlns:wps="http://schemas.microsoft.com/office/word/2010/wordprocessingShape" mc:Ignorable="w14 w15 w16se w16cid wp14">
+<w:numbering xmlns:wpc="http://schemas.microsoft.com/office/word/2010/wordprocessingCanvas" xmlns:cx="http://schemas.microsoft.com/office/drawing/2014/chartex" xmlns:cx1="http://schemas.microsoft.com/office/drawing/2015/9/8/chartex" xmlns:cx2="http://schemas.microsoft.com/office/drawing/2015/10/21/chartex" xmlns:cx3="http://schemas.microsoft.com/office/drawing/2016/5/9/chartex" xmlns:cx4="http://schemas.microsoft.com/office/drawing/2016/5/10/chartex" xmlns:cx5="http://schemas.microsoft.com/office/drawing/2016/5/11/chartex" xmlns:cx6="http://schemas.microsoft.com/office/drawing/2016/5/12/chartex" xmlns:cx7="http://schemas.microsoft.com/office/drawing/2016/5/13/chartex" xmlns:cx8="http://schemas.microsoft.com/office/drawing/2016/5/14/chartex" xmlns:mc="http://schemas.openxmlformats.org/markup-compatibility/2006" xmlns:aink="http://schemas.microsoft.com/office/drawing/2016/ink" xmlns:am3d="http://schemas.microsoft.com/office/drawing/2017/model3d" xmlns:o="urn:schemas-microsoft-com:office:office" xmlns:r="http://schemas.openxmlformats.org/officeDocument/2006/relationships" xmlns:m="http://schemas.openxmlformats.org/officeDocument/2006/math" xmlns:v="urn:schemas-microsoft-com:vml" xmlns:wp14="http://schemas.microsoft.com/office/word/2010/wordprocessingDrawing" xmlns:wp="http://schemas.openxmlformats.org/drawingml/2006/wordprocessingDrawing" xmlns:w10="urn:schemas-microsoft-com:office:word" xmlns:w="http://schemas.openxmlformats.org/wordprocessingml/2006/main" xmlns:w14="http://schemas.microsoft.com/office/word/2010/wordml" xmlns:w15="http://schemas.microsoft.com/office/word/2012/wordml" xmlns:w16cex="http://schemas.microsoft.com/office/word/2018/wordml/cex" xmlns:w16cid="http://schemas.microsoft.com/office/word/2016/wordml/cid" xmlns:w16="http://schemas.microsoft.com/office/word/2018/wordml" xmlns:w16sdtdh="http://schemas.microsoft.com/office/word/2020/wordml/sdtdatahash" xmlns:w16se="http://schemas.microsoft.com/office/word/2015/wordml/symex" xmlns:wpg="http://schemas.microsoft.com/office/word/2010/wordprocessingGroup" xmlns:wpi="http://schemas.microsoft.com/office/word/2010/wordprocessingInk" xmlns:wne="http://schemas.microsoft.com/office/word/2006/wordml" xmlns:wps="http://schemas.microsoft.com/office/word/2010/wordprocessingShape" mc:Ignorable="w14 w15 w16se w16cid w16 w16cex w16sdtdh wp14">
   <w:abstractNum w:abstractNumId="0" w15:restartNumberingAfterBreak="0">
     <w:nsid w:val="00F74213"/>
     <w:multiLevelType w:val="multilevel"/>
@@ -20163,7 +19826,7 @@
 </file>
 
 <file path=word/styles.xml><?xml version="1.0" encoding="utf-8"?>
-<w:styles xmlns:mc="http://schemas.openxmlformats.org/markup-compatibility/2006" xmlns:r="http://schemas.openxmlformats.org/officeDocument/2006/relationships" xmlns:w="http://schemas.openxmlformats.org/wordprocessingml/2006/main" xmlns:w14="http://schemas.microsoft.com/office/word/2010/wordml" xmlns:w15="http://schemas.microsoft.com/office/word/2012/wordml" xmlns:w16cid="http://schemas.microsoft.com/office/word/2016/wordml/cid" xmlns:w16se="http://schemas.microsoft.com/office/word/2015/wordml/symex" mc:Ignorable="w14 w15 w16se w16cid">
+<w:styles xmlns:mc="http://schemas.openxmlformats.org/markup-compatibility/2006" xmlns:r="http://schemas.openxmlformats.org/officeDocument/2006/relationships" xmlns:w="http://schemas.openxmlformats.org/wordprocessingml/2006/main" xmlns:w14="http://schemas.microsoft.com/office/word/2010/wordml" xmlns:w15="http://schemas.microsoft.com/office/word/2012/wordml" xmlns:w16cex="http://schemas.microsoft.com/office/word/2018/wordml/cex" xmlns:w16cid="http://schemas.microsoft.com/office/word/2016/wordml/cid" xmlns:w16="http://schemas.microsoft.com/office/word/2018/wordml" xmlns:w16sdtdh="http://schemas.microsoft.com/office/word/2020/wordml/sdtdatahash" xmlns:w16se="http://schemas.microsoft.com/office/word/2015/wordml/symex" mc:Ignorable="w14 w15 w16se w16cid w16 w16cex w16sdtdh">
   <w:docDefaults>
     <w:rPrDefault>
       <w:rPr>
@@ -20658,6 +20321,7 @@
   <w:style w:type="character" w:default="1" w:styleId="DefaultParagraphFont">
     <w:name w:val="Default Paragraph Font"/>
     <w:uiPriority w:val="1"/>
+    <w:semiHidden/>
     <w:unhideWhenUsed/>
   </w:style>
   <w:style w:type="table" w:default="1" w:styleId="TableNormal">

</xml_diff>